<commit_message>
Modifications to deal with range and bearing changes
</commit_message>
<xml_diff>
--- a/AtGuider2/AtGuider2 Reference.docx
+++ b/AtGuider2/AtGuider2 Reference.docx
@@ -67,16 +67,15 @@
           <w:u w:val="single"/>
         </w:rPr>
         <w:tab/>
-        <w:t xml:space="preserve">Rick </w:t>
-      </w:r>
-      <w:proofErr w:type="gramStart"/>
+        <w:t>Rick McAlister</w:t>
+      </w:r>
       <w:r>
         <w:rPr>
           <w:rFonts w:ascii="Arial" w:eastAsia="Arial" w:hAnsi="Arial" w:cs="Arial"/>
           <w:sz w:val="24"/>
           <w:u w:val="single"/>
         </w:rPr>
-        <w:t>McAlister</w:t>
+        <w:t xml:space="preserve"> </w:t>
       </w:r>
       <w:r>
         <w:rPr>
@@ -84,7 +83,7 @@
           <w:sz w:val="24"/>
           <w:u w:val="single"/>
         </w:rPr>
-        <w:t xml:space="preserve"> </w:t>
+        <w:t xml:space="preserve"> 0</w:t>
       </w:r>
       <w:r>
         <w:rPr>
@@ -92,7 +91,7 @@
           <w:sz w:val="24"/>
           <w:u w:val="single"/>
         </w:rPr>
-        <w:t xml:space="preserve"> 0</w:t>
+        <w:t>9</w:t>
       </w:r>
       <w:r>
         <w:rPr>
@@ -100,9 +99,24 @@
           <w:sz w:val="24"/>
           <w:u w:val="single"/>
         </w:rPr>
+        <w:t>/</w:t>
+      </w:r>
+      <w:r>
+        <w:rPr>
+          <w:rFonts w:ascii="Arial" w:eastAsia="Arial" w:hAnsi="Arial" w:cs="Arial"/>
+          <w:sz w:val="24"/>
+          <w:u w:val="single"/>
+        </w:rPr>
+        <w:t>1</w:t>
+      </w:r>
+      <w:r>
+        <w:rPr>
+          <w:rFonts w:ascii="Arial" w:eastAsia="Arial" w:hAnsi="Arial" w:cs="Arial"/>
+          <w:sz w:val="24"/>
+          <w:u w:val="single"/>
+        </w:rPr>
         <w:t>9</w:t>
       </w:r>
-      <w:proofErr w:type="gramEnd"/>
       <w:r>
         <w:rPr>
           <w:rFonts w:ascii="Arial" w:eastAsia="Arial" w:hAnsi="Arial" w:cs="Arial"/>
@@ -117,15 +131,15 @@
           <w:sz w:val="24"/>
           <w:u w:val="single"/>
         </w:rPr>
+        <w:t>20</w:t>
+      </w:r>
+      <w:r>
+        <w:rPr>
+          <w:rFonts w:ascii="Arial" w:eastAsia="Arial" w:hAnsi="Arial" w:cs="Arial"/>
+          <w:sz w:val="24"/>
+          <w:u w:val="single"/>
+        </w:rPr>
         <w:t>18</w:t>
-      </w:r>
-      <w:r>
-        <w:rPr>
-          <w:rFonts w:ascii="Arial" w:eastAsia="Arial" w:hAnsi="Arial" w:cs="Arial"/>
-          <w:sz w:val="24"/>
-          <w:u w:val="single"/>
-        </w:rPr>
-        <w:t>/18</w:t>
       </w:r>
     </w:p>
     <w:p>
@@ -226,15 +240,23 @@
           <w:sz w:val="24"/>
           <w:szCs w:val="24"/>
         </w:rPr>
-        <w:t>ssists with</w:t>
-      </w:r>
-      <w:r>
-        <w:rPr>
-          <w:rFonts w:ascii="Arial" w:hAnsi="Arial" w:cs="Arial"/>
-          <w:sz w:val="24"/>
-          <w:szCs w:val="24"/>
-        </w:rPr>
-        <w:t xml:space="preserve"> the </w:t>
+        <w:t>utomates</w:t>
+      </w:r>
+      <w:r>
+        <w:rPr>
+          <w:rFonts w:ascii="Arial" w:hAnsi="Arial" w:cs="Arial"/>
+          <w:sz w:val="24"/>
+          <w:szCs w:val="24"/>
+        </w:rPr>
+        <w:t xml:space="preserve"> t</w:t>
+      </w:r>
+      <w:r>
+        <w:rPr>
+          <w:rFonts w:ascii="Arial" w:hAnsi="Arial" w:cs="Arial"/>
+          <w:sz w:val="24"/>
+          <w:szCs w:val="24"/>
+        </w:rPr>
+        <w:t xml:space="preserve">he </w:t>
       </w:r>
       <w:proofErr w:type="spellStart"/>
       <w:r>
@@ -260,23 +282,23 @@
           <w:sz w:val="24"/>
           <w:szCs w:val="24"/>
         </w:rPr>
-        <w:t xml:space="preserve">process for calibrating </w:t>
-      </w:r>
-      <w:r>
-        <w:rPr>
-          <w:rFonts w:ascii="Arial" w:hAnsi="Arial" w:cs="Arial"/>
-          <w:sz w:val="24"/>
-          <w:szCs w:val="24"/>
-        </w:rPr>
-        <w:t>a</w:t>
-      </w:r>
-      <w:r>
-        <w:rPr>
-          <w:rFonts w:ascii="Arial" w:hAnsi="Arial" w:cs="Arial"/>
-          <w:sz w:val="24"/>
-          <w:szCs w:val="24"/>
-        </w:rPr>
-        <w:t xml:space="preserve"> guide camera</w:t>
+        <w:t xml:space="preserve">autoguider calibration </w:t>
+      </w:r>
+      <w:r>
+        <w:rPr>
+          <w:rFonts w:ascii="Arial" w:hAnsi="Arial" w:cs="Arial"/>
+          <w:sz w:val="24"/>
+          <w:szCs w:val="24"/>
+        </w:rPr>
+        <w:t>proces</w:t>
+      </w:r>
+      <w:r>
+        <w:rPr>
+          <w:rFonts w:ascii="Arial" w:hAnsi="Arial" w:cs="Arial"/>
+          <w:sz w:val="24"/>
+          <w:szCs w:val="24"/>
+        </w:rPr>
+        <w:t>s</w:t>
       </w:r>
       <w:r>
         <w:rPr>
@@ -382,6 +404,14 @@
           <w:sz w:val="24"/>
           <w:szCs w:val="24"/>
         </w:rPr>
+        <w:t>,</w:t>
+      </w:r>
+      <w:r>
+        <w:rPr>
+          <w:rFonts w:ascii="Arial" w:hAnsi="Arial" w:cs="Arial"/>
+          <w:sz w:val="24"/>
+          <w:szCs w:val="24"/>
+        </w:rPr>
         <w:t xml:space="preserve"> and </w:t>
       </w:r>
       <w:r>
@@ -398,15 +428,47 @@
           <w:sz w:val="24"/>
           <w:szCs w:val="24"/>
         </w:rPr>
-        <w:t xml:space="preserve">successfully performing </w:t>
-      </w:r>
-      <w:r>
-        <w:rPr>
-          <w:rFonts w:ascii="Arial" w:hAnsi="Arial" w:cs="Arial"/>
-          <w:sz w:val="24"/>
-          <w:szCs w:val="24"/>
-        </w:rPr>
-        <w:t>automated image links (e.g. T-Point runs)</w:t>
+        <w:t>successfully perform</w:t>
+      </w:r>
+      <w:r>
+        <w:rPr>
+          <w:rFonts w:ascii="Arial" w:hAnsi="Arial" w:cs="Arial"/>
+          <w:sz w:val="24"/>
+          <w:szCs w:val="24"/>
+        </w:rPr>
+        <w:t>ed</w:t>
+      </w:r>
+      <w:r>
+        <w:rPr>
+          <w:rFonts w:ascii="Arial" w:hAnsi="Arial" w:cs="Arial"/>
+          <w:sz w:val="24"/>
+          <w:szCs w:val="24"/>
+        </w:rPr>
+        <w:t xml:space="preserve"> </w:t>
+      </w:r>
+      <w:r>
+        <w:rPr>
+          <w:rFonts w:ascii="Arial" w:hAnsi="Arial" w:cs="Arial"/>
+          <w:sz w:val="24"/>
+          <w:szCs w:val="24"/>
+        </w:rPr>
+        <w:t>automated image link</w:t>
+      </w:r>
+      <w:r>
+        <w:rPr>
+          <w:rFonts w:ascii="Arial" w:hAnsi="Arial" w:cs="Arial"/>
+          <w:sz w:val="24"/>
+          <w:szCs w:val="24"/>
+        </w:rPr>
+        <w:t>ing</w:t>
+      </w:r>
+      <w:r>
+        <w:rPr>
+          <w:rFonts w:ascii="Arial" w:hAnsi="Arial" w:cs="Arial"/>
+          <w:sz w:val="24"/>
+          <w:szCs w:val="24"/>
+        </w:rPr>
+        <w:t xml:space="preserve"> (e.g. T-Point runs)</w:t>
       </w:r>
       <w:r>
         <w:rPr>
@@ -588,13 +650,17 @@
       </w:pPr>
       <w:r>
         <w:rPr>
+          <w:rFonts w:ascii="Arial" w:hAnsi="Arial" w:cs="Arial"/>
+          <w:b/>
           <w:noProof/>
+          <w:sz w:val="24"/>
+          <w:szCs w:val="24"/>
         </w:rPr>
         <w:drawing>
-          <wp:inline distT="0" distB="0" distL="0" distR="0" wp14:anchorId="41B440A7" wp14:editId="603878A0">
-            <wp:extent cx="5943600" cy="3693795"/>
-            <wp:effectExtent l="0" t="0" r="0" b="1905"/>
-            <wp:docPr id="1" name="Picture 1"/>
+          <wp:inline distT="0" distB="0" distL="0" distR="0" wp14:anchorId="09414D2D" wp14:editId="0249EE93">
+            <wp:extent cx="5943600" cy="4525010"/>
+            <wp:effectExtent l="0" t="0" r="0" b="8890"/>
+            <wp:docPr id="3" name="Picture 3"/>
             <wp:cNvGraphicFramePr>
               <a:graphicFrameLocks xmlns:a="http://schemas.openxmlformats.org/drawingml/2006/main" noChangeAspect="1"/>
             </wp:cNvGraphicFramePr>
@@ -602,11 +668,17 @@
               <a:graphicData uri="http://schemas.openxmlformats.org/drawingml/2006/picture">
                 <pic:pic xmlns:pic="http://schemas.openxmlformats.org/drawingml/2006/picture">
                   <pic:nvPicPr>
-                    <pic:cNvPr id="1" name=""/>
+                    <pic:cNvPr id="3" name="At2GuiderScreenShot.PNG"/>
                     <pic:cNvPicPr/>
                   </pic:nvPicPr>
                   <pic:blipFill>
-                    <a:blip r:embed="rId5"/>
+                    <a:blip r:embed="rId5" cstate="print">
+                      <a:extLst>
+                        <a:ext uri="{28A0092B-C50C-407E-A947-70E740481C1C}">
+                          <a14:useLocalDpi xmlns:a14="http://schemas.microsoft.com/office/drawing/2010/main" val="0"/>
+                        </a:ext>
+                      </a:extLst>
+                    </a:blip>
                     <a:stretch>
                       <a:fillRect/>
                     </a:stretch>
@@ -614,7 +686,7 @@
                   <pic:spPr>
                     <a:xfrm>
                       <a:off x="0" y="0"/>
-                      <a:ext cx="5943600" cy="3693795"/>
+                      <a:ext cx="5943600" cy="4525010"/>
                     </a:xfrm>
                     <a:prstGeom prst="rect">
                       <a:avLst/>
@@ -626,6 +698,8 @@
           </wp:inline>
         </w:drawing>
       </w:r>
+      <w:bookmarkStart w:id="0" w:name="_GoBack"/>
+      <w:bookmarkEnd w:id="0"/>
     </w:p>
     <w:p>
       <w:pPr>
@@ -636,11 +710,400 @@
           <w:szCs w:val="24"/>
         </w:rPr>
       </w:pPr>
+      <w:r>
+        <w:rPr>
+          <w:rFonts w:ascii="Arial" w:hAnsi="Arial" w:cs="Arial"/>
+          <w:b/>
+          <w:sz w:val="24"/>
+          <w:szCs w:val="24"/>
+        </w:rPr>
+        <w:t>Description:</w:t>
+      </w:r>
     </w:p>
     <w:p>
       <w:pPr>
         <w:rPr>
           <w:rFonts w:ascii="Arial" w:hAnsi="Arial" w:cs="Arial"/>
+          <w:sz w:val="24"/>
+          <w:szCs w:val="24"/>
+        </w:rPr>
+      </w:pPr>
+      <w:r>
+        <w:rPr>
+          <w:rFonts w:ascii="Arial" w:hAnsi="Arial" w:cs="Arial"/>
+          <w:sz w:val="24"/>
+          <w:szCs w:val="24"/>
+        </w:rPr>
+        <w:t xml:space="preserve">AtGuider2 </w:t>
+      </w:r>
+      <w:r>
+        <w:rPr>
+          <w:rFonts w:ascii="Arial" w:hAnsi="Arial" w:cs="Arial"/>
+          <w:sz w:val="24"/>
+          <w:szCs w:val="24"/>
+        </w:rPr>
+        <w:t xml:space="preserve">performs the following </w:t>
+      </w:r>
+      <w:r>
+        <w:rPr>
+          <w:rFonts w:ascii="Arial" w:hAnsi="Arial" w:cs="Arial"/>
+          <w:sz w:val="24"/>
+          <w:szCs w:val="24"/>
+        </w:rPr>
+        <w:t xml:space="preserve">series of </w:t>
+      </w:r>
+      <w:r>
+        <w:rPr>
+          <w:rFonts w:ascii="Arial" w:hAnsi="Arial" w:cs="Arial"/>
+          <w:sz w:val="24"/>
+          <w:szCs w:val="24"/>
+        </w:rPr>
+        <w:t>actions:</w:t>
+      </w:r>
+    </w:p>
+    <w:p>
+      <w:pPr>
+        <w:pStyle w:val="ListParagraph"/>
+        <w:numPr>
+          <w:ilvl w:val="0"/>
+          <w:numId w:val="4"/>
+        </w:numPr>
+        <w:rPr>
+          <w:rFonts w:ascii="Arial" w:hAnsi="Arial" w:cs="Arial"/>
+          <w:sz w:val="24"/>
+          <w:szCs w:val="24"/>
+        </w:rPr>
+      </w:pPr>
+      <w:r>
+        <w:rPr>
+          <w:rFonts w:ascii="Arial" w:hAnsi="Arial" w:cs="Arial"/>
+          <w:sz w:val="24"/>
+          <w:szCs w:val="24"/>
+        </w:rPr>
+        <w:t>Plate solve</w:t>
+      </w:r>
+      <w:r>
+        <w:rPr>
+          <w:rFonts w:ascii="Arial" w:hAnsi="Arial" w:cs="Arial"/>
+          <w:sz w:val="24"/>
+          <w:szCs w:val="24"/>
+        </w:rPr>
+        <w:t xml:space="preserve">s </w:t>
+      </w:r>
+      <w:r>
+        <w:rPr>
+          <w:rFonts w:ascii="Arial" w:hAnsi="Arial" w:cs="Arial"/>
+          <w:sz w:val="24"/>
+          <w:szCs w:val="24"/>
+        </w:rPr>
+        <w:t>the current telescope position for position and position angle.</w:t>
+      </w:r>
+    </w:p>
+    <w:p>
+      <w:pPr>
+        <w:pStyle w:val="ListParagraph"/>
+        <w:numPr>
+          <w:ilvl w:val="0"/>
+          <w:numId w:val="4"/>
+        </w:numPr>
+        <w:rPr>
+          <w:rFonts w:ascii="Arial" w:hAnsi="Arial" w:cs="Arial"/>
+          <w:sz w:val="24"/>
+          <w:szCs w:val="24"/>
+        </w:rPr>
+      </w:pPr>
+      <w:r>
+        <w:rPr>
+          <w:rFonts w:ascii="Arial" w:hAnsi="Arial" w:cs="Arial"/>
+          <w:sz w:val="24"/>
+          <w:szCs w:val="24"/>
+        </w:rPr>
+        <w:t>Generate</w:t>
+      </w:r>
+      <w:r>
+        <w:rPr>
+          <w:rFonts w:ascii="Arial" w:hAnsi="Arial" w:cs="Arial"/>
+          <w:sz w:val="24"/>
+          <w:szCs w:val="24"/>
+        </w:rPr>
+        <w:t>s</w:t>
+      </w:r>
+      <w:r>
+        <w:rPr>
+          <w:rFonts w:ascii="Arial" w:hAnsi="Arial" w:cs="Arial"/>
+          <w:sz w:val="24"/>
+          <w:szCs w:val="24"/>
+        </w:rPr>
+        <w:t xml:space="preserve"> a list of </w:t>
+      </w:r>
+      <w:r>
+        <w:rPr>
+          <w:rFonts w:ascii="Arial" w:hAnsi="Arial" w:cs="Arial"/>
+          <w:sz w:val="24"/>
+          <w:szCs w:val="24"/>
+        </w:rPr>
+        <w:t>brighter, nearby stars</w:t>
+      </w:r>
+      <w:r>
+        <w:rPr>
+          <w:rFonts w:ascii="Arial" w:hAnsi="Arial" w:cs="Arial"/>
+          <w:sz w:val="24"/>
+          <w:szCs w:val="24"/>
+        </w:rPr>
+        <w:t xml:space="preserve"> and picks one that </w:t>
+      </w:r>
+      <w:r>
+        <w:rPr>
+          <w:rFonts w:ascii="Arial" w:hAnsi="Arial" w:cs="Arial"/>
+          <w:sz w:val="24"/>
+          <w:szCs w:val="24"/>
+        </w:rPr>
+        <w:t xml:space="preserve">is sufficiently isolated from its neighbors that calibration movements will not </w:t>
+      </w:r>
+      <w:r>
+        <w:rPr>
+          <w:rFonts w:ascii="Arial" w:hAnsi="Arial" w:cs="Arial"/>
+          <w:sz w:val="24"/>
+          <w:szCs w:val="24"/>
+        </w:rPr>
+        <w:t>pick</w:t>
+      </w:r>
+      <w:r>
+        <w:rPr>
+          <w:rFonts w:ascii="Arial" w:hAnsi="Arial" w:cs="Arial"/>
+          <w:sz w:val="24"/>
+          <w:szCs w:val="24"/>
+        </w:rPr>
+        <w:t xml:space="preserve"> another</w:t>
+      </w:r>
+      <w:r>
+        <w:rPr>
+          <w:rFonts w:ascii="Arial" w:hAnsi="Arial" w:cs="Arial"/>
+          <w:sz w:val="24"/>
+          <w:szCs w:val="24"/>
+        </w:rPr>
+        <w:t xml:space="preserve"> one up.</w:t>
+      </w:r>
+    </w:p>
+    <w:p>
+      <w:pPr>
+        <w:pStyle w:val="ListParagraph"/>
+        <w:numPr>
+          <w:ilvl w:val="0"/>
+          <w:numId w:val="4"/>
+        </w:numPr>
+        <w:rPr>
+          <w:rFonts w:ascii="Arial" w:hAnsi="Arial" w:cs="Arial"/>
+          <w:sz w:val="24"/>
+          <w:szCs w:val="24"/>
+        </w:rPr>
+      </w:pPr>
+      <w:r>
+        <w:rPr>
+          <w:rFonts w:ascii="Arial" w:hAnsi="Arial" w:cs="Arial"/>
+          <w:sz w:val="24"/>
+          <w:szCs w:val="24"/>
+        </w:rPr>
+        <w:t>Slews the mount to center the targeted star</w:t>
+      </w:r>
+      <w:r>
+        <w:rPr>
+          <w:rFonts w:ascii="Arial" w:hAnsi="Arial" w:cs="Arial"/>
+          <w:sz w:val="24"/>
+          <w:szCs w:val="24"/>
+        </w:rPr>
+        <w:t>.</w:t>
+      </w:r>
+    </w:p>
+    <w:p>
+      <w:pPr>
+        <w:pStyle w:val="ListParagraph"/>
+        <w:numPr>
+          <w:ilvl w:val="0"/>
+          <w:numId w:val="4"/>
+        </w:numPr>
+        <w:rPr>
+          <w:rFonts w:ascii="Arial" w:hAnsi="Arial" w:cs="Arial"/>
+          <w:sz w:val="24"/>
+          <w:szCs w:val="24"/>
+        </w:rPr>
+      </w:pPr>
+      <w:r>
+        <w:rPr>
+          <w:rFonts w:ascii="Arial" w:hAnsi="Arial" w:cs="Arial"/>
+          <w:sz w:val="24"/>
+          <w:szCs w:val="24"/>
+        </w:rPr>
+        <w:t xml:space="preserve">Computes an offset position that </w:t>
+      </w:r>
+      <w:r>
+        <w:rPr>
+          <w:rFonts w:ascii="Arial" w:hAnsi="Arial" w:cs="Arial"/>
+          <w:sz w:val="24"/>
+          <w:szCs w:val="24"/>
+        </w:rPr>
+        <w:t>will center the target star in the guider FOV.</w:t>
+      </w:r>
+    </w:p>
+    <w:p>
+      <w:pPr>
+        <w:pStyle w:val="ListParagraph"/>
+        <w:numPr>
+          <w:ilvl w:val="0"/>
+          <w:numId w:val="4"/>
+        </w:numPr>
+        <w:rPr>
+          <w:rFonts w:ascii="Arial" w:hAnsi="Arial" w:cs="Arial"/>
+          <w:sz w:val="24"/>
+          <w:szCs w:val="24"/>
+        </w:rPr>
+      </w:pPr>
+      <w:r>
+        <w:rPr>
+          <w:rFonts w:ascii="Arial" w:hAnsi="Arial" w:cs="Arial"/>
+          <w:sz w:val="24"/>
+          <w:szCs w:val="24"/>
+        </w:rPr>
+        <w:lastRenderedPageBreak/>
+        <w:t xml:space="preserve">Slews the mount to that </w:t>
+      </w:r>
+      <w:r>
+        <w:rPr>
+          <w:rFonts w:ascii="Arial" w:hAnsi="Arial" w:cs="Arial"/>
+          <w:sz w:val="24"/>
+          <w:szCs w:val="24"/>
+        </w:rPr>
+        <w:t xml:space="preserve">offset </w:t>
+      </w:r>
+      <w:r>
+        <w:rPr>
+          <w:rFonts w:ascii="Arial" w:hAnsi="Arial" w:cs="Arial"/>
+          <w:sz w:val="24"/>
+          <w:szCs w:val="24"/>
+        </w:rPr>
+        <w:t xml:space="preserve">position and plate solves </w:t>
+      </w:r>
+      <w:r>
+        <w:rPr>
+          <w:rFonts w:ascii="Arial" w:hAnsi="Arial" w:cs="Arial"/>
+          <w:sz w:val="24"/>
+          <w:szCs w:val="24"/>
+        </w:rPr>
+        <w:t xml:space="preserve">to </w:t>
+      </w:r>
+      <w:r>
+        <w:rPr>
+          <w:rFonts w:ascii="Arial" w:hAnsi="Arial" w:cs="Arial"/>
+          <w:sz w:val="24"/>
+          <w:szCs w:val="24"/>
+        </w:rPr>
+        <w:t>update the star chart</w:t>
+      </w:r>
+      <w:r>
+        <w:rPr>
+          <w:rFonts w:ascii="Arial" w:hAnsi="Arial" w:cs="Arial"/>
+          <w:sz w:val="24"/>
+          <w:szCs w:val="24"/>
+        </w:rPr>
+        <w:t>.</w:t>
+      </w:r>
+    </w:p>
+    <w:p>
+      <w:pPr>
+        <w:pStyle w:val="ListParagraph"/>
+        <w:numPr>
+          <w:ilvl w:val="0"/>
+          <w:numId w:val="4"/>
+        </w:numPr>
+        <w:rPr>
+          <w:rFonts w:ascii="Arial" w:hAnsi="Arial" w:cs="Arial"/>
+          <w:sz w:val="24"/>
+          <w:szCs w:val="24"/>
+        </w:rPr>
+      </w:pPr>
+      <w:r>
+        <w:rPr>
+          <w:rFonts w:ascii="Arial" w:hAnsi="Arial" w:cs="Arial"/>
+          <w:sz w:val="24"/>
+          <w:szCs w:val="24"/>
+        </w:rPr>
+        <w:t xml:space="preserve">Takes a series of guider images to adjust </w:t>
+      </w:r>
+      <w:r>
+        <w:rPr>
+          <w:rFonts w:ascii="Arial" w:hAnsi="Arial" w:cs="Arial"/>
+          <w:sz w:val="24"/>
+          <w:szCs w:val="24"/>
+        </w:rPr>
+        <w:t xml:space="preserve">the targeted star ADU to around </w:t>
+      </w:r>
+      <w:r>
+        <w:rPr>
+          <w:rFonts w:ascii="Arial" w:hAnsi="Arial" w:cs="Arial"/>
+          <w:sz w:val="24"/>
+          <w:szCs w:val="24"/>
+        </w:rPr>
+        <w:t>2</w:t>
+      </w:r>
+      <w:r>
+        <w:rPr>
+          <w:rFonts w:ascii="Arial" w:hAnsi="Arial" w:cs="Arial"/>
+          <w:sz w:val="24"/>
+          <w:szCs w:val="24"/>
+        </w:rPr>
+        <w:t>0K, if possible.</w:t>
+      </w:r>
+    </w:p>
+    <w:p>
+      <w:pPr>
+        <w:pStyle w:val="ListParagraph"/>
+        <w:numPr>
+          <w:ilvl w:val="0"/>
+          <w:numId w:val="4"/>
+        </w:numPr>
+        <w:rPr>
+          <w:rFonts w:ascii="Arial" w:hAnsi="Arial" w:cs="Arial"/>
+          <w:sz w:val="24"/>
+          <w:szCs w:val="24"/>
+        </w:rPr>
+      </w:pPr>
+      <w:r>
+        <w:rPr>
+          <w:rFonts w:ascii="Arial" w:hAnsi="Arial" w:cs="Arial"/>
+          <w:sz w:val="24"/>
+          <w:szCs w:val="24"/>
+        </w:rPr>
+        <w:t xml:space="preserve">Runs </w:t>
+      </w:r>
+      <w:r>
+        <w:rPr>
+          <w:rFonts w:ascii="Arial" w:hAnsi="Arial" w:cs="Arial"/>
+          <w:sz w:val="24"/>
+          <w:szCs w:val="24"/>
+        </w:rPr>
+        <w:t>autoguide</w:t>
+      </w:r>
+      <w:r>
+        <w:rPr>
+          <w:rFonts w:ascii="Arial" w:hAnsi="Arial" w:cs="Arial"/>
+          <w:sz w:val="24"/>
+          <w:szCs w:val="24"/>
+        </w:rPr>
+        <w:t>r</w:t>
+      </w:r>
+      <w:r>
+        <w:rPr>
+          <w:rFonts w:ascii="Arial" w:hAnsi="Arial" w:cs="Arial"/>
+          <w:sz w:val="24"/>
+          <w:szCs w:val="24"/>
+        </w:rPr>
+        <w:t xml:space="preserve"> calibration.</w:t>
+      </w:r>
+    </w:p>
+    <w:p>
+      <w:pPr>
+        <w:rPr>
+          <w:rFonts w:ascii="Arial" w:hAnsi="Arial" w:cs="Arial"/>
           <w:b/>
           <w:sz w:val="24"/>
           <w:szCs w:val="24"/>
@@ -653,7 +1116,54 @@
           <w:sz w:val="24"/>
           <w:szCs w:val="24"/>
         </w:rPr>
-        <w:t>Notes:</w:t>
+        <w:br w:type="page"/>
+      </w:r>
+    </w:p>
+    <w:p>
+      <w:pPr>
+        <w:rPr>
+          <w:rFonts w:ascii="Arial" w:hAnsi="Arial" w:cs="Arial"/>
+          <w:b/>
+          <w:sz w:val="24"/>
+          <w:szCs w:val="24"/>
+        </w:rPr>
+      </w:pPr>
+      <w:r>
+        <w:rPr>
+          <w:rFonts w:ascii="Arial" w:hAnsi="Arial" w:cs="Arial"/>
+          <w:b/>
+          <w:sz w:val="24"/>
+          <w:szCs w:val="24"/>
+        </w:rPr>
+        <w:lastRenderedPageBreak/>
+        <w:t xml:space="preserve">Usage </w:t>
+      </w:r>
+      <w:r>
+        <w:rPr>
+          <w:rFonts w:ascii="Arial" w:hAnsi="Arial" w:cs="Arial"/>
+          <w:b/>
+          <w:sz w:val="24"/>
+          <w:szCs w:val="24"/>
+        </w:rPr>
+        <w:t xml:space="preserve">Notes and </w:t>
+      </w:r>
+      <w:r>
+        <w:rPr>
+          <w:rFonts w:ascii="Arial" w:hAnsi="Arial" w:cs="Arial"/>
+          <w:b/>
+          <w:sz w:val="24"/>
+          <w:szCs w:val="24"/>
+        </w:rPr>
+        <w:t>Errata</w:t>
+      </w:r>
+      <w:r>
+        <w:rPr>
+          <w:rFonts w:ascii="Arial" w:hAnsi="Arial" w:cs="Arial"/>
+          <w:b/>
+          <w:sz w:val="24"/>
+          <w:szCs w:val="24"/>
+        </w:rPr>
+        <w:t>:</w:t>
       </w:r>
     </w:p>
     <w:p>
@@ -675,7 +1185,23 @@
           <w:sz w:val="24"/>
           <w:szCs w:val="24"/>
         </w:rPr>
-        <w:t>At Rev 1.0, AtGuider2 is not p</w:t>
+        <w:t>A</w:t>
+      </w:r>
+      <w:r>
+        <w:rPr>
+          <w:rFonts w:ascii="Arial" w:hAnsi="Arial" w:cs="Arial"/>
+          <w:sz w:val="24"/>
+          <w:szCs w:val="24"/>
+        </w:rPr>
+        <w:t>s of</w:t>
+      </w:r>
+      <w:r>
+        <w:rPr>
+          <w:rFonts w:ascii="Arial" w:hAnsi="Arial" w:cs="Arial"/>
+          <w:sz w:val="24"/>
+          <w:szCs w:val="24"/>
+        </w:rPr>
+        <w:t xml:space="preserve"> Rev 1.0, AtGuider2 is not p</w:t>
       </w:r>
       <w:r>
         <w:rPr>
@@ -691,7 +1217,15 @@
           <w:sz w:val="24"/>
           <w:szCs w:val="24"/>
         </w:rPr>
-        <w:t xml:space="preserve">be ignored or </w:t>
+        <w:t>either be</w:t>
+      </w:r>
+      <w:r>
+        <w:rPr>
+          <w:rFonts w:ascii="Arial" w:hAnsi="Arial" w:cs="Arial"/>
+          <w:sz w:val="24"/>
+          <w:szCs w:val="24"/>
+        </w:rPr>
+        <w:t xml:space="preserve"> ignored or </w:t>
       </w:r>
       <w:r>
         <w:rPr>
@@ -707,7 +1241,23 @@
           <w:sz w:val="24"/>
           <w:szCs w:val="24"/>
         </w:rPr>
-        <w:t>error and exit.  See notes below on getting it right.</w:t>
+        <w:t xml:space="preserve">error and exit.  See notes below on </w:t>
+      </w:r>
+      <w:r>
+        <w:rPr>
+          <w:rFonts w:ascii="Arial" w:hAnsi="Arial" w:cs="Arial"/>
+          <w:sz w:val="24"/>
+          <w:szCs w:val="24"/>
+        </w:rPr>
+        <w:t>avoiding problems</w:t>
+      </w:r>
+      <w:r>
+        <w:rPr>
+          <w:rFonts w:ascii="Arial" w:hAnsi="Arial" w:cs="Arial"/>
+          <w:sz w:val="24"/>
+          <w:szCs w:val="24"/>
+        </w:rPr>
+        <w:t>.</w:t>
       </w:r>
     </w:p>
     <w:p>
@@ -801,7 +1351,23 @@
           <w:sz w:val="24"/>
           <w:szCs w:val="24"/>
         </w:rPr>
-        <w:t xml:space="preserve"> set up correctly</w:t>
+        <w:t xml:space="preserve"> </w:t>
+      </w:r>
+      <w:r>
+        <w:rPr>
+          <w:rFonts w:ascii="Arial" w:hAnsi="Arial" w:cs="Arial"/>
+          <w:sz w:val="24"/>
+          <w:szCs w:val="24"/>
+        </w:rPr>
+        <w:t xml:space="preserve">(Field of View Indicator) </w:t>
+      </w:r>
+      <w:r>
+        <w:rPr>
+          <w:rFonts w:ascii="Arial" w:hAnsi="Arial" w:cs="Arial"/>
+          <w:sz w:val="24"/>
+          <w:szCs w:val="24"/>
+        </w:rPr>
+        <w:t>set up correctly</w:t>
       </w:r>
       <w:r>
         <w:rPr>
@@ -873,7 +1439,23 @@
           <w:sz w:val="24"/>
           <w:szCs w:val="24"/>
         </w:rPr>
-        <w:t>er FOV over a target star</w:t>
+        <w:t>er FOV over a target</w:t>
+      </w:r>
+      <w:r>
+        <w:rPr>
+          <w:rFonts w:ascii="Arial" w:hAnsi="Arial" w:cs="Arial"/>
+          <w:sz w:val="24"/>
+          <w:szCs w:val="24"/>
+        </w:rPr>
+        <w:t>ed</w:t>
+      </w:r>
+      <w:r>
+        <w:rPr>
+          <w:rFonts w:ascii="Arial" w:hAnsi="Arial" w:cs="Arial"/>
+          <w:sz w:val="24"/>
+          <w:szCs w:val="24"/>
+        </w:rPr>
+        <w:t xml:space="preserve"> star</w:t>
       </w:r>
       <w:r>
         <w:rPr>
@@ -1079,16 +1661,7 @@
           <w:sz w:val="24"/>
           <w:szCs w:val="24"/>
         </w:rPr>
-        <w:t xml:space="preserve">the TSX </w:t>
-      </w:r>
-      <w:r>
-        <w:rPr>
-          <w:rFonts w:ascii="Arial" w:hAnsi="Arial" w:cs="Arial"/>
-          <w:sz w:val="24"/>
-          <w:szCs w:val="24"/>
-        </w:rPr>
-        <w:lastRenderedPageBreak/>
-        <w:t>session is ended</w:t>
+        <w:t>the TSX session is ended</w:t>
       </w:r>
       <w:r>
         <w:rPr>
@@ -1286,7 +1859,23 @@
           <w:sz w:val="24"/>
           <w:szCs w:val="24"/>
         </w:rPr>
-        <w:t>Properly done, the FOVI of the imager/guider combination should show on the star chart.</w:t>
+        <w:t xml:space="preserve">Properly done, </w:t>
+      </w:r>
+      <w:r>
+        <w:rPr>
+          <w:rFonts w:ascii="Arial" w:hAnsi="Arial" w:cs="Arial"/>
+          <w:sz w:val="24"/>
+          <w:szCs w:val="24"/>
+        </w:rPr>
+        <w:t xml:space="preserve">only </w:t>
+      </w:r>
+      <w:r>
+        <w:rPr>
+          <w:rFonts w:ascii="Arial" w:hAnsi="Arial" w:cs="Arial"/>
+          <w:sz w:val="24"/>
+          <w:szCs w:val="24"/>
+        </w:rPr>
+        <w:t>the FOVI of the imager/guider combination should show on the star chart.</w:t>
       </w:r>
       <w:r>
         <w:rPr>
@@ -1316,15 +1905,39 @@
           <w:sz w:val="24"/>
           <w:szCs w:val="24"/>
         </w:rPr>
-        <w:t>For positioning, At</w:t>
-      </w:r>
-      <w:r>
-        <w:rPr>
-          <w:rFonts w:ascii="Arial" w:hAnsi="Arial" w:cs="Arial"/>
-          <w:sz w:val="24"/>
-          <w:szCs w:val="24"/>
-        </w:rPr>
-        <w:t xml:space="preserve">Guider2 uses only the FOVI’s and automated image linking.  </w:t>
+        <w:t>At</w:t>
+      </w:r>
+      <w:r>
+        <w:rPr>
+          <w:rFonts w:ascii="Arial" w:hAnsi="Arial" w:cs="Arial"/>
+          <w:sz w:val="24"/>
+          <w:szCs w:val="24"/>
+        </w:rPr>
+        <w:t xml:space="preserve">Guider2 uses only the FOVI’s and </w:t>
+      </w:r>
+      <w:r>
+        <w:rPr>
+          <w:rFonts w:ascii="Arial" w:hAnsi="Arial" w:cs="Arial"/>
+          <w:sz w:val="24"/>
+          <w:szCs w:val="24"/>
+        </w:rPr>
+        <w:t xml:space="preserve">plate solving (image linking and </w:t>
+      </w:r>
+      <w:r>
+        <w:rPr>
+          <w:rFonts w:ascii="Arial" w:hAnsi="Arial" w:cs="Arial"/>
+          <w:sz w:val="24"/>
+          <w:szCs w:val="24"/>
+        </w:rPr>
+        <w:t>closed loop slews)</w:t>
+      </w:r>
+      <w:r>
+        <w:rPr>
+          <w:rFonts w:ascii="Arial" w:hAnsi="Arial" w:cs="Arial"/>
+          <w:sz w:val="24"/>
+          <w:szCs w:val="24"/>
+        </w:rPr>
+        <w:t xml:space="preserve">.  </w:t>
       </w:r>
       <w:r>
         <w:rPr>
@@ -1348,25 +1961,55 @@
           <w:sz w:val="24"/>
           <w:szCs w:val="24"/>
         </w:rPr>
-        <w:t xml:space="preserve"> – </w:t>
-      </w:r>
-      <w:proofErr w:type="gramStart"/>
-      <w:r>
-        <w:rPr>
-          <w:rFonts w:ascii="Arial" w:hAnsi="Arial" w:cs="Arial"/>
-          <w:sz w:val="24"/>
-          <w:szCs w:val="24"/>
-        </w:rPr>
-        <w:t>as long as</w:t>
-      </w:r>
-      <w:proofErr w:type="gramEnd"/>
-      <w:r>
-        <w:rPr>
-          <w:rFonts w:ascii="Arial" w:hAnsi="Arial" w:cs="Arial"/>
-          <w:sz w:val="24"/>
-          <w:szCs w:val="24"/>
-        </w:rPr>
-        <w:t xml:space="preserve"> the FOVI’s are set up correctly.</w:t>
+        <w:t>,</w:t>
+      </w:r>
+      <w:r>
+        <w:rPr>
+          <w:rFonts w:ascii="Arial" w:hAnsi="Arial" w:cs="Arial"/>
+          <w:sz w:val="24"/>
+          <w:szCs w:val="24"/>
+        </w:rPr>
+        <w:t xml:space="preserve"> that is,</w:t>
+      </w:r>
+      <w:r>
+        <w:rPr>
+          <w:rFonts w:ascii="Arial" w:hAnsi="Arial" w:cs="Arial"/>
+          <w:sz w:val="24"/>
+          <w:szCs w:val="24"/>
+        </w:rPr>
+        <w:t xml:space="preserve"> </w:t>
+      </w:r>
+      <w:r>
+        <w:rPr>
+          <w:rFonts w:ascii="Arial" w:hAnsi="Arial" w:cs="Arial"/>
+          <w:sz w:val="24"/>
+          <w:szCs w:val="24"/>
+        </w:rPr>
+        <w:t>if</w:t>
+      </w:r>
+      <w:r>
+        <w:rPr>
+          <w:rFonts w:ascii="Arial" w:hAnsi="Arial" w:cs="Arial"/>
+          <w:sz w:val="24"/>
+          <w:szCs w:val="24"/>
+        </w:rPr>
+        <w:t xml:space="preserve"> the FOVI’s are </w:t>
+      </w:r>
+      <w:r>
+        <w:rPr>
+          <w:rFonts w:ascii="Arial" w:hAnsi="Arial" w:cs="Arial"/>
+          <w:sz w:val="24"/>
+          <w:szCs w:val="24"/>
+        </w:rPr>
+        <w:t>configured</w:t>
+      </w:r>
+      <w:r>
+        <w:rPr>
+          <w:rFonts w:ascii="Arial" w:hAnsi="Arial" w:cs="Arial"/>
+          <w:sz w:val="24"/>
+          <w:szCs w:val="24"/>
+        </w:rPr>
+        <w:t xml:space="preserve"> correctly.</w:t>
       </w:r>
       <w:r>
         <w:rPr>
@@ -1404,111 +2047,63 @@
           <w:sz w:val="24"/>
           <w:szCs w:val="24"/>
         </w:rPr>
-        <w:t>I</w:t>
-      </w:r>
-      <w:r>
-        <w:rPr>
-          <w:rFonts w:ascii="Arial" w:hAnsi="Arial" w:cs="Arial"/>
-          <w:sz w:val="24"/>
-          <w:szCs w:val="24"/>
-        </w:rPr>
-        <w:t>f TSX cannot perform an</w:t>
-      </w:r>
-      <w:r>
-        <w:rPr>
-          <w:rFonts w:ascii="Arial" w:hAnsi="Arial" w:cs="Arial"/>
-          <w:sz w:val="24"/>
-          <w:szCs w:val="24"/>
-        </w:rPr>
-        <w:t xml:space="preserve"> automated</w:t>
-      </w:r>
-      <w:r>
-        <w:rPr>
-          <w:rFonts w:ascii="Arial" w:hAnsi="Arial" w:cs="Arial"/>
-          <w:sz w:val="24"/>
-          <w:szCs w:val="24"/>
-        </w:rPr>
-        <w:t xml:space="preserve"> image</w:t>
-      </w:r>
-      <w:r>
-        <w:rPr>
-          <w:rFonts w:ascii="Arial" w:hAnsi="Arial" w:cs="Arial"/>
-          <w:sz w:val="24"/>
-          <w:szCs w:val="24"/>
-        </w:rPr>
-        <w:t>-</w:t>
-      </w:r>
-      <w:r>
-        <w:rPr>
-          <w:rFonts w:ascii="Arial" w:hAnsi="Arial" w:cs="Arial"/>
-          <w:sz w:val="24"/>
-          <w:szCs w:val="24"/>
-        </w:rPr>
-        <w:t xml:space="preserve">link then the </w:t>
-      </w:r>
-      <w:r>
-        <w:rPr>
-          <w:rFonts w:ascii="Arial" w:hAnsi="Arial" w:cs="Arial"/>
-          <w:sz w:val="24"/>
-          <w:szCs w:val="24"/>
-        </w:rPr>
-        <w:t>procedure will fail.</w:t>
-      </w:r>
-      <w:r>
-        <w:rPr>
-          <w:rFonts w:ascii="Arial" w:hAnsi="Arial" w:cs="Arial"/>
-          <w:sz w:val="24"/>
-          <w:szCs w:val="24"/>
-        </w:rPr>
-        <w:t xml:space="preserve">  </w:t>
-      </w:r>
-      <w:r>
-        <w:rPr>
-          <w:rFonts w:ascii="Arial" w:hAnsi="Arial" w:cs="Arial"/>
-          <w:sz w:val="24"/>
-          <w:szCs w:val="24"/>
-        </w:rPr>
-        <w:t xml:space="preserve">However, if TSX can run T-Point, then </w:t>
-      </w:r>
-      <w:r>
-        <w:rPr>
-          <w:rFonts w:ascii="Arial" w:hAnsi="Arial" w:cs="Arial"/>
-          <w:sz w:val="24"/>
-          <w:szCs w:val="24"/>
-        </w:rPr>
-        <w:t>AtGuider</w:t>
-      </w:r>
-      <w:r>
-        <w:rPr>
-          <w:rFonts w:ascii="Arial" w:hAnsi="Arial" w:cs="Arial"/>
-          <w:sz w:val="24"/>
-          <w:szCs w:val="24"/>
-        </w:rPr>
-        <w:t>2</w:t>
-      </w:r>
-      <w:r>
-        <w:rPr>
-          <w:rFonts w:ascii="Arial" w:hAnsi="Arial" w:cs="Arial"/>
-          <w:sz w:val="24"/>
-          <w:szCs w:val="24"/>
-        </w:rPr>
-        <w:t xml:space="preserve"> </w:t>
-      </w:r>
-      <w:r>
-        <w:rPr>
-          <w:rFonts w:ascii="Arial" w:hAnsi="Arial" w:cs="Arial"/>
-          <w:sz w:val="24"/>
-          <w:szCs w:val="24"/>
-        </w:rPr>
-        <w:t>should work fine as</w:t>
-      </w:r>
-      <w:r>
-        <w:rPr>
-          <w:rFonts w:ascii="Arial" w:hAnsi="Arial" w:cs="Arial"/>
-          <w:sz w:val="24"/>
-          <w:szCs w:val="24"/>
-        </w:rPr>
-        <w:t xml:space="preserve"> the settings are the same.</w:t>
+        <w:t xml:space="preserve">AtGuider2 does not subframe </w:t>
+      </w:r>
+      <w:r>
+        <w:rPr>
+          <w:rFonts w:ascii="Arial" w:hAnsi="Arial" w:cs="Arial"/>
+          <w:sz w:val="24"/>
+          <w:szCs w:val="24"/>
+        </w:rPr>
+        <w:t xml:space="preserve">for calibration.  </w:t>
+      </w:r>
+      <w:r>
+        <w:rPr>
+          <w:rFonts w:ascii="Arial" w:hAnsi="Arial" w:cs="Arial"/>
+          <w:sz w:val="24"/>
+          <w:szCs w:val="24"/>
+        </w:rPr>
+        <w:t xml:space="preserve">It’s not too difficult, but </w:t>
+      </w:r>
+      <w:r>
+        <w:rPr>
+          <w:rFonts w:ascii="Arial" w:hAnsi="Arial" w:cs="Arial"/>
+          <w:sz w:val="24"/>
+          <w:szCs w:val="24"/>
+        </w:rPr>
+        <w:t>hasn’t been needed, so far.  If it becomes an issue, th</w:t>
+      </w:r>
+      <w:r>
+        <w:rPr>
+          <w:rFonts w:ascii="Arial" w:hAnsi="Arial" w:cs="Arial"/>
+          <w:sz w:val="24"/>
+          <w:szCs w:val="24"/>
+        </w:rPr>
+        <w:t>e</w:t>
+      </w:r>
+      <w:r>
+        <w:rPr>
+          <w:rFonts w:ascii="Arial" w:hAnsi="Arial" w:cs="Arial"/>
+          <w:sz w:val="24"/>
+          <w:szCs w:val="24"/>
+        </w:rPr>
+        <w:t xml:space="preserve">n </w:t>
+      </w:r>
+      <w:r>
+        <w:rPr>
+          <w:rFonts w:ascii="Arial" w:hAnsi="Arial" w:cs="Arial"/>
+          <w:sz w:val="24"/>
+          <w:szCs w:val="24"/>
+        </w:rPr>
+        <w:t xml:space="preserve">maybe in a later </w:t>
+      </w:r>
+      <w:r>
+        <w:rPr>
+          <w:rFonts w:ascii="Arial" w:hAnsi="Arial" w:cs="Arial"/>
+          <w:sz w:val="24"/>
+          <w:szCs w:val="24"/>
+        </w:rPr>
+        <w:t>version.</w:t>
       </w:r>
     </w:p>
     <w:p>
@@ -1530,191 +2125,15 @@
           <w:sz w:val="24"/>
           <w:szCs w:val="24"/>
         </w:rPr>
-        <w:t xml:space="preserve">To </w:t>
-      </w:r>
-      <w:r>
-        <w:rPr>
-          <w:rFonts w:ascii="Arial" w:hAnsi="Arial" w:cs="Arial"/>
-          <w:sz w:val="24"/>
-          <w:szCs w:val="24"/>
-        </w:rPr>
-        <w:t xml:space="preserve">automatically </w:t>
-      </w:r>
-      <w:r>
-        <w:rPr>
-          <w:rFonts w:ascii="Arial" w:hAnsi="Arial" w:cs="Arial"/>
-          <w:sz w:val="24"/>
-          <w:szCs w:val="24"/>
-        </w:rPr>
-        <w:t>find target stars, AtGuider2 uses the same built-in search as the @Focus</w:t>
-      </w:r>
-      <w:r>
-        <w:rPr>
-          <w:rFonts w:ascii="Arial" w:hAnsi="Arial" w:cs="Arial"/>
-          <w:sz w:val="24"/>
-          <w:szCs w:val="24"/>
-        </w:rPr>
-        <w:t xml:space="preserve">2 function.  </w:t>
-      </w:r>
-      <w:r>
-        <w:rPr>
-          <w:rFonts w:ascii="Arial" w:hAnsi="Arial" w:cs="Arial"/>
-          <w:sz w:val="24"/>
-          <w:szCs w:val="24"/>
-        </w:rPr>
-        <w:t xml:space="preserve">This simplifies the installation process a bit, but </w:t>
-      </w:r>
-      <w:r>
-        <w:rPr>
-          <w:rFonts w:ascii="Arial" w:hAnsi="Arial" w:cs="Arial"/>
-          <w:sz w:val="24"/>
-          <w:szCs w:val="24"/>
-        </w:rPr>
-        <w:t xml:space="preserve">it </w:t>
-      </w:r>
-      <w:r>
-        <w:rPr>
-          <w:rFonts w:ascii="Arial" w:hAnsi="Arial" w:cs="Arial"/>
-          <w:sz w:val="24"/>
-          <w:szCs w:val="24"/>
-        </w:rPr>
-        <w:t xml:space="preserve">means that the selected stars might be a touch too bright for optimal </w:t>
-      </w:r>
-      <w:r>
-        <w:rPr>
-          <w:rFonts w:ascii="Arial" w:hAnsi="Arial" w:cs="Arial"/>
-          <w:sz w:val="24"/>
-          <w:szCs w:val="24"/>
-        </w:rPr>
-        <w:t>calibration</w:t>
-      </w:r>
-      <w:r>
-        <w:rPr>
-          <w:rFonts w:ascii="Arial" w:hAnsi="Arial" w:cs="Arial"/>
-          <w:sz w:val="24"/>
-          <w:szCs w:val="24"/>
-        </w:rPr>
-        <w:t xml:space="preserve"> (i.e. saturated)</w:t>
-      </w:r>
-      <w:r>
-        <w:rPr>
-          <w:rFonts w:ascii="Arial" w:hAnsi="Arial" w:cs="Arial"/>
-          <w:sz w:val="24"/>
-          <w:szCs w:val="24"/>
-        </w:rPr>
-        <w:t xml:space="preserve">.  </w:t>
-      </w:r>
-      <w:r>
-        <w:rPr>
-          <w:rFonts w:ascii="Arial" w:hAnsi="Arial" w:cs="Arial"/>
-          <w:sz w:val="24"/>
-          <w:szCs w:val="24"/>
-        </w:rPr>
-        <w:t xml:space="preserve">The other possible problem this allows is that </w:t>
-      </w:r>
-      <w:r>
-        <w:rPr>
-          <w:rFonts w:ascii="Arial" w:hAnsi="Arial" w:cs="Arial"/>
-          <w:sz w:val="24"/>
-          <w:szCs w:val="24"/>
-        </w:rPr>
-        <w:t xml:space="preserve">if the telescope is pointing too close to the meridian, </w:t>
-      </w:r>
-      <w:r>
-        <w:rPr>
-          <w:rFonts w:ascii="Arial" w:hAnsi="Arial" w:cs="Arial"/>
-          <w:sz w:val="24"/>
-          <w:szCs w:val="24"/>
-        </w:rPr>
-        <w:t xml:space="preserve">target stars could be selected that require a meridian flip.  </w:t>
-      </w:r>
-      <w:r>
-        <w:rPr>
-          <w:rFonts w:ascii="Arial" w:hAnsi="Arial" w:cs="Arial"/>
-          <w:sz w:val="24"/>
-          <w:szCs w:val="24"/>
-        </w:rPr>
-        <w:t>Solutions to b</w:t>
-      </w:r>
-      <w:r>
-        <w:rPr>
-          <w:rFonts w:ascii="Arial" w:hAnsi="Arial" w:cs="Arial"/>
-          <w:sz w:val="24"/>
-          <w:szCs w:val="24"/>
-        </w:rPr>
-        <w:t xml:space="preserve">oth these issues </w:t>
-      </w:r>
-      <w:r>
-        <w:rPr>
-          <w:rFonts w:ascii="Arial" w:hAnsi="Arial" w:cs="Arial"/>
-          <w:sz w:val="24"/>
-          <w:szCs w:val="24"/>
-        </w:rPr>
-        <w:t>(a</w:t>
-      </w:r>
-      <w:r>
-        <w:rPr>
-          <w:rFonts w:ascii="Arial" w:hAnsi="Arial" w:cs="Arial"/>
-          <w:sz w:val="24"/>
-          <w:szCs w:val="24"/>
-        </w:rPr>
-        <w:t>s well as</w:t>
-      </w:r>
-      <w:r>
-        <w:rPr>
-          <w:rFonts w:ascii="Arial" w:hAnsi="Arial" w:cs="Arial"/>
-          <w:sz w:val="24"/>
-          <w:szCs w:val="24"/>
-        </w:rPr>
-        <w:t xml:space="preserve"> AO support) </w:t>
-      </w:r>
-      <w:r>
-        <w:rPr>
-          <w:rFonts w:ascii="Arial" w:hAnsi="Arial" w:cs="Arial"/>
-          <w:sz w:val="24"/>
-          <w:szCs w:val="24"/>
-        </w:rPr>
-        <w:t>may</w:t>
-      </w:r>
-      <w:r>
-        <w:rPr>
-          <w:rFonts w:ascii="Arial" w:hAnsi="Arial" w:cs="Arial"/>
-          <w:sz w:val="24"/>
-          <w:szCs w:val="24"/>
-        </w:rPr>
-        <w:t xml:space="preserve"> be incorporated </w:t>
-      </w:r>
-      <w:r>
-        <w:rPr>
-          <w:rFonts w:ascii="Arial" w:hAnsi="Arial" w:cs="Arial"/>
-          <w:sz w:val="24"/>
-          <w:szCs w:val="24"/>
-        </w:rPr>
-        <w:t>in the future</w:t>
-      </w:r>
-      <w:r>
-        <w:rPr>
-          <w:rFonts w:ascii="Arial" w:hAnsi="Arial" w:cs="Arial"/>
-          <w:sz w:val="24"/>
-          <w:szCs w:val="24"/>
-        </w:rPr>
-        <w:t>,</w:t>
-      </w:r>
-      <w:r>
-        <w:rPr>
-          <w:rFonts w:ascii="Arial" w:hAnsi="Arial" w:cs="Arial"/>
-          <w:sz w:val="24"/>
-          <w:szCs w:val="24"/>
-        </w:rPr>
-        <w:t xml:space="preserve"> if th</w:t>
-      </w:r>
-      <w:r>
-        <w:rPr>
-          <w:rFonts w:ascii="Arial" w:hAnsi="Arial" w:cs="Arial"/>
-          <w:sz w:val="24"/>
-          <w:szCs w:val="24"/>
-        </w:rPr>
-        <w:t>ings work out.</w:t>
+        <w:t xml:space="preserve">AtGuider2 does not mess with </w:t>
+      </w:r>
+      <w:r>
+        <w:rPr>
+          <w:rFonts w:ascii="Arial" w:hAnsi="Arial" w:cs="Arial"/>
+          <w:sz w:val="24"/>
+          <w:szCs w:val="24"/>
+        </w:rPr>
+        <w:t xml:space="preserve">the binning on the guider camera.  Whatever the user set will stick.  </w:t>
       </w:r>
     </w:p>
     <w:p>
@@ -1736,47 +2155,87 @@
           <w:sz w:val="24"/>
           <w:szCs w:val="24"/>
         </w:rPr>
-        <w:t xml:space="preserve">AtGuider2 has been tested </w:t>
-      </w:r>
-      <w:r>
-        <w:rPr>
-          <w:rFonts w:ascii="Arial" w:hAnsi="Arial" w:cs="Arial"/>
-          <w:sz w:val="24"/>
-          <w:szCs w:val="24"/>
-        </w:rPr>
-        <w:t xml:space="preserve">with </w:t>
-      </w:r>
-      <w:r>
-        <w:rPr>
-          <w:rFonts w:ascii="Arial" w:hAnsi="Arial" w:cs="Arial"/>
-          <w:sz w:val="24"/>
-          <w:szCs w:val="24"/>
-        </w:rPr>
-        <w:t xml:space="preserve">the </w:t>
-      </w:r>
-      <w:r>
-        <w:rPr>
-          <w:rFonts w:ascii="Arial" w:hAnsi="Arial" w:cs="Arial"/>
-          <w:sz w:val="24"/>
-          <w:szCs w:val="24"/>
-        </w:rPr>
-        <w:t>simulators,</w:t>
-      </w:r>
-      <w:r>
-        <w:rPr>
-          <w:rFonts w:ascii="Arial" w:hAnsi="Arial" w:cs="Arial"/>
-          <w:sz w:val="24"/>
-          <w:szCs w:val="24"/>
-        </w:rPr>
-        <w:t xml:space="preserve"> on </w:t>
-      </w:r>
-      <w:r>
-        <w:rPr>
-          <w:rFonts w:ascii="Arial" w:hAnsi="Arial" w:cs="Arial"/>
-          <w:sz w:val="24"/>
-          <w:szCs w:val="24"/>
-        </w:rPr>
-        <w:t>a fixed</w:t>
+        <w:t>I</w:t>
+      </w:r>
+      <w:r>
+        <w:rPr>
+          <w:rFonts w:ascii="Arial" w:hAnsi="Arial" w:cs="Arial"/>
+          <w:sz w:val="24"/>
+          <w:szCs w:val="24"/>
+        </w:rPr>
+        <w:t>f TSX cannot perform an</w:t>
+      </w:r>
+      <w:r>
+        <w:rPr>
+          <w:rFonts w:ascii="Arial" w:hAnsi="Arial" w:cs="Arial"/>
+          <w:sz w:val="24"/>
+          <w:szCs w:val="24"/>
+        </w:rPr>
+        <w:t xml:space="preserve"> automated</w:t>
+      </w:r>
+      <w:r>
+        <w:rPr>
+          <w:rFonts w:ascii="Arial" w:hAnsi="Arial" w:cs="Arial"/>
+          <w:sz w:val="24"/>
+          <w:szCs w:val="24"/>
+        </w:rPr>
+        <w:t xml:space="preserve"> image</w:t>
+      </w:r>
+      <w:r>
+        <w:rPr>
+          <w:rFonts w:ascii="Arial" w:hAnsi="Arial" w:cs="Arial"/>
+          <w:sz w:val="24"/>
+          <w:szCs w:val="24"/>
+        </w:rPr>
+        <w:t>-</w:t>
+      </w:r>
+      <w:r>
+        <w:rPr>
+          <w:rFonts w:ascii="Arial" w:hAnsi="Arial" w:cs="Arial"/>
+          <w:sz w:val="24"/>
+          <w:szCs w:val="24"/>
+        </w:rPr>
+        <w:t xml:space="preserve">link then the </w:t>
+      </w:r>
+      <w:r>
+        <w:rPr>
+          <w:rFonts w:ascii="Arial" w:hAnsi="Arial" w:cs="Arial"/>
+          <w:sz w:val="24"/>
+          <w:szCs w:val="24"/>
+        </w:rPr>
+        <w:t>procedure will fail.</w:t>
+      </w:r>
+      <w:r>
+        <w:rPr>
+          <w:rFonts w:ascii="Arial" w:hAnsi="Arial" w:cs="Arial"/>
+          <w:sz w:val="24"/>
+          <w:szCs w:val="24"/>
+        </w:rPr>
+        <w:t xml:space="preserve">  </w:t>
+      </w:r>
+      <w:r>
+        <w:rPr>
+          <w:rFonts w:ascii="Arial" w:hAnsi="Arial" w:cs="Arial"/>
+          <w:sz w:val="24"/>
+          <w:szCs w:val="24"/>
+        </w:rPr>
+        <w:t xml:space="preserve">However, if TSX can run T-Point, then </w:t>
+      </w:r>
+      <w:r>
+        <w:rPr>
+          <w:rFonts w:ascii="Arial" w:hAnsi="Arial" w:cs="Arial"/>
+          <w:sz w:val="24"/>
+          <w:szCs w:val="24"/>
+        </w:rPr>
+        <w:t>AtGuider</w:t>
+      </w:r>
+      <w:r>
+        <w:rPr>
+          <w:rFonts w:ascii="Arial" w:hAnsi="Arial" w:cs="Arial"/>
+          <w:sz w:val="24"/>
+          <w:szCs w:val="24"/>
+        </w:rPr>
+        <w:t>2</w:t>
       </w:r>
       <w:r>
         <w:rPr>
@@ -1792,347 +2251,15 @@
           <w:sz w:val="24"/>
           <w:szCs w:val="24"/>
         </w:rPr>
-        <w:t xml:space="preserve">and </w:t>
-      </w:r>
-      <w:r>
-        <w:rPr>
-          <w:rFonts w:ascii="Arial" w:hAnsi="Arial" w:cs="Arial"/>
-          <w:sz w:val="24"/>
-          <w:szCs w:val="24"/>
-        </w:rPr>
-        <w:t xml:space="preserve">on </w:t>
-      </w:r>
-      <w:r>
-        <w:rPr>
-          <w:rFonts w:ascii="Arial" w:hAnsi="Arial" w:cs="Arial"/>
-          <w:sz w:val="24"/>
-          <w:szCs w:val="24"/>
-        </w:rPr>
-        <w:t>a rotati</w:t>
-      </w:r>
-      <w:r>
-        <w:rPr>
-          <w:rFonts w:ascii="Arial" w:hAnsi="Arial" w:cs="Arial"/>
-          <w:sz w:val="24"/>
-          <w:szCs w:val="24"/>
-        </w:rPr>
-        <w:t>ng</w:t>
-      </w:r>
-      <w:r>
-        <w:rPr>
-          <w:rFonts w:ascii="Arial" w:hAnsi="Arial" w:cs="Arial"/>
-          <w:sz w:val="24"/>
-          <w:szCs w:val="24"/>
-        </w:rPr>
-        <w:t xml:space="preserve"> imaging system</w:t>
-      </w:r>
-      <w:r>
-        <w:rPr>
-          <w:rFonts w:ascii="Arial" w:hAnsi="Arial" w:cs="Arial"/>
-          <w:sz w:val="24"/>
-          <w:szCs w:val="24"/>
-        </w:rPr>
-        <w:t>.  Th</w:t>
-      </w:r>
-      <w:r>
-        <w:rPr>
-          <w:rFonts w:ascii="Arial" w:hAnsi="Arial" w:cs="Arial"/>
-          <w:sz w:val="24"/>
-          <w:szCs w:val="24"/>
-        </w:rPr>
-        <w:t xml:space="preserve">e latter </w:t>
-      </w:r>
-      <w:r>
-        <w:rPr>
-          <w:rFonts w:ascii="Arial" w:hAnsi="Arial" w:cs="Arial"/>
-          <w:sz w:val="24"/>
-          <w:szCs w:val="24"/>
-        </w:rPr>
-        <w:t>were</w:t>
-      </w:r>
-      <w:r>
-        <w:rPr>
-          <w:rFonts w:ascii="Arial" w:hAnsi="Arial" w:cs="Arial"/>
-          <w:sz w:val="24"/>
-          <w:szCs w:val="24"/>
-        </w:rPr>
-        <w:t xml:space="preserve"> mounted </w:t>
-      </w:r>
-      <w:r>
-        <w:rPr>
-          <w:rFonts w:ascii="Arial" w:hAnsi="Arial" w:cs="Arial"/>
-          <w:sz w:val="24"/>
-          <w:szCs w:val="24"/>
-        </w:rPr>
-        <w:t>on</w:t>
-      </w:r>
-      <w:r>
-        <w:rPr>
-          <w:rFonts w:ascii="Arial" w:hAnsi="Arial" w:cs="Arial"/>
-          <w:sz w:val="24"/>
-          <w:szCs w:val="24"/>
-        </w:rPr>
-        <w:t xml:space="preserve"> a </w:t>
-      </w:r>
-      <w:proofErr w:type="spellStart"/>
-      <w:r>
-        <w:rPr>
-          <w:rFonts w:ascii="Arial" w:hAnsi="Arial" w:cs="Arial"/>
-          <w:sz w:val="24"/>
-          <w:szCs w:val="24"/>
-        </w:rPr>
-        <w:t>MyT</w:t>
-      </w:r>
-      <w:proofErr w:type="spellEnd"/>
-      <w:r>
-        <w:rPr>
-          <w:rFonts w:ascii="Arial" w:hAnsi="Arial" w:cs="Arial"/>
-          <w:sz w:val="24"/>
-          <w:szCs w:val="24"/>
-        </w:rPr>
-        <w:t xml:space="preserve"> and MX+ respectively and</w:t>
-      </w:r>
-      <w:r>
-        <w:rPr>
-          <w:rFonts w:ascii="Arial" w:hAnsi="Arial" w:cs="Arial"/>
-          <w:sz w:val="24"/>
-          <w:szCs w:val="24"/>
-        </w:rPr>
-        <w:t xml:space="preserve"> </w:t>
-      </w:r>
-      <w:r>
-        <w:rPr>
-          <w:rFonts w:ascii="Arial" w:hAnsi="Arial" w:cs="Arial"/>
-          <w:sz w:val="24"/>
-          <w:szCs w:val="24"/>
-        </w:rPr>
-        <w:t>u</w:t>
-      </w:r>
-      <w:r>
-        <w:rPr>
-          <w:rFonts w:ascii="Arial" w:hAnsi="Arial" w:cs="Arial"/>
-          <w:sz w:val="24"/>
-          <w:szCs w:val="24"/>
-        </w:rPr>
-        <w:t>s</w:t>
-      </w:r>
-      <w:r>
-        <w:rPr>
-          <w:rFonts w:ascii="Arial" w:hAnsi="Arial" w:cs="Arial"/>
-          <w:sz w:val="24"/>
-          <w:szCs w:val="24"/>
-        </w:rPr>
-        <w:t>e</w:t>
-      </w:r>
-      <w:r>
-        <w:rPr>
-          <w:rFonts w:ascii="Arial" w:hAnsi="Arial" w:cs="Arial"/>
-          <w:sz w:val="24"/>
-          <w:szCs w:val="24"/>
-        </w:rPr>
-        <w:t>d</w:t>
-      </w:r>
-      <w:r>
-        <w:rPr>
-          <w:rFonts w:ascii="Arial" w:hAnsi="Arial" w:cs="Arial"/>
-          <w:sz w:val="24"/>
-          <w:szCs w:val="24"/>
-        </w:rPr>
-        <w:t xml:space="preserve"> Direct </w:t>
-      </w:r>
-      <w:r>
-        <w:rPr>
-          <w:rFonts w:ascii="Arial" w:hAnsi="Arial" w:cs="Arial"/>
-          <w:sz w:val="24"/>
-          <w:szCs w:val="24"/>
-        </w:rPr>
-        <w:t>drive for guiding</w:t>
-      </w:r>
-      <w:r>
-        <w:rPr>
-          <w:rFonts w:ascii="Arial" w:hAnsi="Arial" w:cs="Arial"/>
-          <w:sz w:val="24"/>
-          <w:szCs w:val="24"/>
-        </w:rPr>
-        <w:t xml:space="preserve"> through off-axis guide cameras</w:t>
-      </w:r>
-      <w:r>
-        <w:rPr>
-          <w:rFonts w:ascii="Arial" w:hAnsi="Arial" w:cs="Arial"/>
-          <w:sz w:val="24"/>
-          <w:szCs w:val="24"/>
-        </w:rPr>
-        <w:t xml:space="preserve"> (STX and STI).  </w:t>
-      </w:r>
-      <w:r>
-        <w:rPr>
-          <w:rFonts w:ascii="Arial" w:hAnsi="Arial" w:cs="Arial"/>
-          <w:sz w:val="24"/>
-          <w:szCs w:val="24"/>
-        </w:rPr>
-        <w:t>Things could be different on different systems.</w:t>
-      </w:r>
-      <w:r>
-        <w:rPr>
-          <w:rFonts w:ascii="Arial" w:hAnsi="Arial" w:cs="Arial"/>
-          <w:sz w:val="24"/>
-          <w:szCs w:val="24"/>
-        </w:rPr>
-        <w:t xml:space="preserve">  </w:t>
-      </w:r>
-      <w:r>
-        <w:rPr>
-          <w:rFonts w:ascii="Arial" w:hAnsi="Arial" w:cs="Arial"/>
-          <w:sz w:val="24"/>
-          <w:szCs w:val="24"/>
-        </w:rPr>
-        <w:t xml:space="preserve">I’ve done my best to note those things that must be configured but I </w:t>
-      </w:r>
-      <w:r>
-        <w:rPr>
-          <w:rFonts w:ascii="Arial" w:hAnsi="Arial" w:cs="Arial"/>
-          <w:sz w:val="24"/>
-          <w:szCs w:val="24"/>
-        </w:rPr>
-        <w:t>certainly could</w:t>
-      </w:r>
-      <w:r>
-        <w:rPr>
-          <w:rFonts w:ascii="Arial" w:hAnsi="Arial" w:cs="Arial"/>
-          <w:sz w:val="24"/>
-          <w:szCs w:val="24"/>
-        </w:rPr>
-        <w:t xml:space="preserve"> have missed something</w:t>
-      </w:r>
-      <w:r>
-        <w:rPr>
-          <w:rFonts w:ascii="Arial" w:hAnsi="Arial" w:cs="Arial"/>
-          <w:sz w:val="24"/>
-          <w:szCs w:val="24"/>
-        </w:rPr>
-        <w:t xml:space="preserve"> </w:t>
-      </w:r>
-      <w:r>
-        <w:rPr>
-          <w:rFonts w:ascii="Arial" w:hAnsi="Arial" w:cs="Arial"/>
-          <w:sz w:val="24"/>
-          <w:szCs w:val="24"/>
-        </w:rPr>
-        <w:t xml:space="preserve">important </w:t>
-      </w:r>
-      <w:r>
-        <w:rPr>
-          <w:rFonts w:ascii="Arial" w:hAnsi="Arial" w:cs="Arial"/>
-          <w:sz w:val="24"/>
-          <w:szCs w:val="24"/>
-        </w:rPr>
-        <w:t xml:space="preserve">that </w:t>
-      </w:r>
-      <w:r>
-        <w:rPr>
-          <w:rFonts w:ascii="Arial" w:hAnsi="Arial" w:cs="Arial"/>
-          <w:sz w:val="24"/>
-          <w:szCs w:val="24"/>
-        </w:rPr>
-        <w:t>I</w:t>
-      </w:r>
-      <w:r>
-        <w:rPr>
-          <w:rFonts w:ascii="Arial" w:hAnsi="Arial" w:cs="Arial"/>
-          <w:sz w:val="24"/>
-          <w:szCs w:val="24"/>
-        </w:rPr>
-        <w:t xml:space="preserve"> </w:t>
-      </w:r>
-      <w:r>
-        <w:rPr>
-          <w:rFonts w:ascii="Arial" w:hAnsi="Arial" w:cs="Arial"/>
-          <w:sz w:val="24"/>
-          <w:szCs w:val="24"/>
-        </w:rPr>
-        <w:t xml:space="preserve">normally </w:t>
-      </w:r>
-      <w:r>
-        <w:rPr>
-          <w:rFonts w:ascii="Arial" w:hAnsi="Arial" w:cs="Arial"/>
-          <w:sz w:val="24"/>
-          <w:szCs w:val="24"/>
-        </w:rPr>
-        <w:t>set up</w:t>
-      </w:r>
-      <w:r>
-        <w:rPr>
-          <w:rFonts w:ascii="Arial" w:hAnsi="Arial" w:cs="Arial"/>
-          <w:sz w:val="24"/>
-          <w:szCs w:val="24"/>
-        </w:rPr>
-        <w:t xml:space="preserve"> on my </w:t>
-      </w:r>
-      <w:proofErr w:type="gramStart"/>
-      <w:r>
-        <w:rPr>
-          <w:rFonts w:ascii="Arial" w:hAnsi="Arial" w:cs="Arial"/>
-          <w:sz w:val="24"/>
-          <w:szCs w:val="24"/>
-        </w:rPr>
-        <w:t>systems</w:t>
-      </w:r>
-      <w:proofErr w:type="gramEnd"/>
-      <w:r>
-        <w:rPr>
-          <w:rFonts w:ascii="Arial" w:hAnsi="Arial" w:cs="Arial"/>
-          <w:sz w:val="24"/>
-          <w:szCs w:val="24"/>
-        </w:rPr>
-        <w:t xml:space="preserve"> but others</w:t>
-      </w:r>
-      <w:r>
-        <w:rPr>
-          <w:rFonts w:ascii="Arial" w:hAnsi="Arial" w:cs="Arial"/>
-          <w:sz w:val="24"/>
-          <w:szCs w:val="24"/>
-        </w:rPr>
-        <w:t xml:space="preserve"> do not</w:t>
-      </w:r>
-      <w:r>
-        <w:rPr>
-          <w:rFonts w:ascii="Arial" w:hAnsi="Arial" w:cs="Arial"/>
-          <w:sz w:val="24"/>
-          <w:szCs w:val="24"/>
-        </w:rPr>
-        <w:t xml:space="preserve">.  </w:t>
-      </w:r>
-      <w:r>
-        <w:rPr>
-          <w:rFonts w:ascii="Arial" w:hAnsi="Arial" w:cs="Arial"/>
-          <w:sz w:val="24"/>
-          <w:szCs w:val="24"/>
-        </w:rPr>
-        <w:t>Me culpa</w:t>
-      </w:r>
-      <w:r>
-        <w:rPr>
-          <w:rFonts w:ascii="Arial" w:hAnsi="Arial" w:cs="Arial"/>
-          <w:sz w:val="24"/>
-          <w:szCs w:val="24"/>
-        </w:rPr>
-        <w:t xml:space="preserve"> </w:t>
-      </w:r>
-      <w:r>
-        <w:rPr>
-          <w:rFonts w:ascii="Arial" w:hAnsi="Arial" w:cs="Arial"/>
-          <w:sz w:val="24"/>
-          <w:szCs w:val="24"/>
-        </w:rPr>
-        <w:t>prae</w:t>
-      </w:r>
-      <w:r>
-        <w:rPr>
-          <w:rFonts w:ascii="Arial" w:hAnsi="Arial" w:cs="Arial"/>
-          <w:sz w:val="24"/>
-          <w:szCs w:val="24"/>
-        </w:rPr>
-        <w:t>.</w:t>
+        <w:t>should work fine as</w:t>
+      </w:r>
+      <w:r>
+        <w:rPr>
+          <w:rFonts w:ascii="Arial" w:hAnsi="Arial" w:cs="Arial"/>
+          <w:sz w:val="24"/>
+          <w:szCs w:val="24"/>
+        </w:rPr>
+        <w:t xml:space="preserve"> the settings are the same.</w:t>
       </w:r>
     </w:p>
     <w:p>
@@ -2154,39 +2281,103 @@
           <w:sz w:val="24"/>
           <w:szCs w:val="24"/>
         </w:rPr>
-        <w:t xml:space="preserve">AtGuider2 does not </w:t>
-      </w:r>
-      <w:r>
-        <w:rPr>
-          <w:rFonts w:ascii="Arial" w:hAnsi="Arial" w:cs="Arial"/>
-          <w:sz w:val="24"/>
-          <w:szCs w:val="24"/>
-        </w:rPr>
-        <w:t xml:space="preserve">try to </w:t>
-      </w:r>
-      <w:r>
-        <w:rPr>
-          <w:rFonts w:ascii="Arial" w:hAnsi="Arial" w:cs="Arial"/>
-          <w:sz w:val="24"/>
-          <w:szCs w:val="24"/>
-        </w:rPr>
-        <w:t xml:space="preserve">adjust </w:t>
-      </w:r>
-      <w:r>
-        <w:rPr>
-          <w:rFonts w:ascii="Arial" w:hAnsi="Arial" w:cs="Arial"/>
-          <w:sz w:val="24"/>
-          <w:szCs w:val="24"/>
-        </w:rPr>
-        <w:t xml:space="preserve">any of calibration set-up </w:t>
-      </w:r>
-      <w:r>
-        <w:rPr>
-          <w:rFonts w:ascii="Arial" w:hAnsi="Arial" w:cs="Arial"/>
-          <w:sz w:val="24"/>
-          <w:szCs w:val="24"/>
-        </w:rPr>
-        <w:t>parameters</w:t>
+        <w:t xml:space="preserve">To </w:t>
+      </w:r>
+      <w:r>
+        <w:rPr>
+          <w:rFonts w:ascii="Arial" w:hAnsi="Arial" w:cs="Arial"/>
+          <w:sz w:val="24"/>
+          <w:szCs w:val="24"/>
+        </w:rPr>
+        <w:t xml:space="preserve">automatically </w:t>
+      </w:r>
+      <w:r>
+        <w:rPr>
+          <w:rFonts w:ascii="Arial" w:hAnsi="Arial" w:cs="Arial"/>
+          <w:sz w:val="24"/>
+          <w:szCs w:val="24"/>
+        </w:rPr>
+        <w:t xml:space="preserve">find target stars, AtGuider2 uses the same built-in </w:t>
+      </w:r>
+      <w:r>
+        <w:rPr>
+          <w:rFonts w:ascii="Arial" w:hAnsi="Arial" w:cs="Arial"/>
+          <w:sz w:val="24"/>
+          <w:szCs w:val="24"/>
+        </w:rPr>
+        <w:t xml:space="preserve">Observing List </w:t>
+      </w:r>
+      <w:r>
+        <w:rPr>
+          <w:rFonts w:ascii="Arial" w:hAnsi="Arial" w:cs="Arial"/>
+          <w:sz w:val="24"/>
+          <w:szCs w:val="24"/>
+        </w:rPr>
+        <w:t>search as the @Focus</w:t>
+      </w:r>
+      <w:r>
+        <w:rPr>
+          <w:rFonts w:ascii="Arial" w:hAnsi="Arial" w:cs="Arial"/>
+          <w:sz w:val="24"/>
+          <w:szCs w:val="24"/>
+        </w:rPr>
+        <w:t xml:space="preserve">2 function.  </w:t>
+      </w:r>
+      <w:r>
+        <w:rPr>
+          <w:rFonts w:ascii="Arial" w:hAnsi="Arial" w:cs="Arial"/>
+          <w:sz w:val="24"/>
+          <w:szCs w:val="24"/>
+        </w:rPr>
+        <w:t xml:space="preserve">This simplifies the installation process a bit, but </w:t>
+      </w:r>
+      <w:r>
+        <w:rPr>
+          <w:rFonts w:ascii="Arial" w:hAnsi="Arial" w:cs="Arial"/>
+          <w:sz w:val="24"/>
+          <w:szCs w:val="24"/>
+        </w:rPr>
+        <w:t xml:space="preserve">it </w:t>
+      </w:r>
+      <w:r>
+        <w:rPr>
+          <w:rFonts w:ascii="Arial" w:hAnsi="Arial" w:cs="Arial"/>
+          <w:sz w:val="24"/>
+          <w:szCs w:val="24"/>
+        </w:rPr>
+        <w:t xml:space="preserve">means that the selected stars might be a touch too bright for optimal </w:t>
+      </w:r>
+      <w:r>
+        <w:rPr>
+          <w:rFonts w:ascii="Arial" w:hAnsi="Arial" w:cs="Arial"/>
+          <w:sz w:val="24"/>
+          <w:szCs w:val="24"/>
+        </w:rPr>
+        <w:t>calibration</w:t>
+      </w:r>
+      <w:r>
+        <w:rPr>
+          <w:rFonts w:ascii="Arial" w:hAnsi="Arial" w:cs="Arial"/>
+          <w:sz w:val="24"/>
+          <w:szCs w:val="24"/>
+        </w:rPr>
+        <w:t xml:space="preserve"> (i.e. saturated)</w:t>
+      </w:r>
+      <w:r>
+        <w:rPr>
+          <w:rFonts w:ascii="Arial" w:hAnsi="Arial" w:cs="Arial"/>
+          <w:sz w:val="24"/>
+          <w:szCs w:val="24"/>
+        </w:rPr>
+        <w:t xml:space="preserve">.  </w:t>
+      </w:r>
+      <w:r>
+        <w:rPr>
+          <w:rFonts w:ascii="Arial" w:hAnsi="Arial" w:cs="Arial"/>
+          <w:sz w:val="24"/>
+          <w:szCs w:val="24"/>
+        </w:rPr>
+        <w:t>Also,</w:t>
       </w:r>
       <w:r>
         <w:rPr>
@@ -2196,55 +2387,109 @@
         </w:rPr>
         <w:t xml:space="preserve"> </w:t>
       </w:r>
-      <w:proofErr w:type="gramStart"/>
-      <w:r>
-        <w:rPr>
-          <w:rFonts w:ascii="Arial" w:hAnsi="Arial" w:cs="Arial"/>
-          <w:sz w:val="24"/>
-          <w:szCs w:val="24"/>
-        </w:rPr>
-        <w:t>at this time</w:t>
-      </w:r>
-      <w:proofErr w:type="gramEnd"/>
-      <w:r>
-        <w:rPr>
-          <w:rFonts w:ascii="Arial" w:hAnsi="Arial" w:cs="Arial"/>
-          <w:sz w:val="24"/>
-          <w:szCs w:val="24"/>
-        </w:rPr>
-        <w:t xml:space="preserve">.  If calibration is failing because of </w:t>
-      </w:r>
-      <w:r>
-        <w:rPr>
-          <w:rFonts w:ascii="Arial" w:hAnsi="Arial" w:cs="Arial"/>
-          <w:sz w:val="24"/>
-          <w:szCs w:val="24"/>
-        </w:rPr>
-        <w:t xml:space="preserve">insufficient movement, then increase the calibration time/distance in the set-up </w:t>
-      </w:r>
-      <w:r>
-        <w:rPr>
-          <w:rFonts w:ascii="Arial" w:hAnsi="Arial" w:cs="Arial"/>
-          <w:sz w:val="24"/>
-          <w:szCs w:val="24"/>
-        </w:rPr>
-        <w:t xml:space="preserve">(hot pixels will rarely, if ever </w:t>
-      </w:r>
-      <w:r>
-        <w:rPr>
-          <w:rFonts w:ascii="Arial" w:hAnsi="Arial" w:cs="Arial"/>
-          <w:sz w:val="24"/>
-          <w:szCs w:val="24"/>
-        </w:rPr>
-        <w:t xml:space="preserve">be a problem </w:t>
-      </w:r>
-      <w:r>
-        <w:rPr>
-          <w:rFonts w:ascii="Arial" w:hAnsi="Arial" w:cs="Arial"/>
-          <w:sz w:val="24"/>
-          <w:szCs w:val="24"/>
-        </w:rPr>
-        <w:t xml:space="preserve">when targeting stars this bright).  If the calibration is failing because of too much movement, then cut down on the calibration time/distance.  </w:t>
+      <w:r>
+        <w:rPr>
+          <w:rFonts w:ascii="Arial" w:hAnsi="Arial" w:cs="Arial"/>
+          <w:sz w:val="24"/>
+          <w:szCs w:val="24"/>
+        </w:rPr>
+        <w:t xml:space="preserve">if the telescope is pointing too close to the meridian, </w:t>
+      </w:r>
+      <w:r>
+        <w:rPr>
+          <w:rFonts w:ascii="Arial" w:hAnsi="Arial" w:cs="Arial"/>
+          <w:sz w:val="24"/>
+          <w:szCs w:val="24"/>
+        </w:rPr>
+        <w:t xml:space="preserve">target stars could be selected that require a meridian flip.  </w:t>
+      </w:r>
+      <w:r>
+        <w:rPr>
+          <w:rFonts w:ascii="Arial" w:hAnsi="Arial" w:cs="Arial"/>
+          <w:sz w:val="24"/>
+          <w:szCs w:val="24"/>
+        </w:rPr>
+        <w:t>Solutions to b</w:t>
+      </w:r>
+      <w:r>
+        <w:rPr>
+          <w:rFonts w:ascii="Arial" w:hAnsi="Arial" w:cs="Arial"/>
+          <w:sz w:val="24"/>
+          <w:szCs w:val="24"/>
+        </w:rPr>
+        <w:t xml:space="preserve">oth these issues </w:t>
+      </w:r>
+      <w:r>
+        <w:rPr>
+          <w:rFonts w:ascii="Arial" w:hAnsi="Arial" w:cs="Arial"/>
+          <w:sz w:val="24"/>
+          <w:szCs w:val="24"/>
+        </w:rPr>
+        <w:t>(a</w:t>
+      </w:r>
+      <w:r>
+        <w:rPr>
+          <w:rFonts w:ascii="Arial" w:hAnsi="Arial" w:cs="Arial"/>
+          <w:sz w:val="24"/>
+          <w:szCs w:val="24"/>
+        </w:rPr>
+        <w:t>s well as</w:t>
+      </w:r>
+      <w:r>
+        <w:rPr>
+          <w:rFonts w:ascii="Arial" w:hAnsi="Arial" w:cs="Arial"/>
+          <w:sz w:val="24"/>
+          <w:szCs w:val="24"/>
+        </w:rPr>
+        <w:t xml:space="preserve"> AO support) </w:t>
+      </w:r>
+      <w:r>
+        <w:rPr>
+          <w:rFonts w:ascii="Arial" w:hAnsi="Arial" w:cs="Arial"/>
+          <w:sz w:val="24"/>
+          <w:szCs w:val="24"/>
+        </w:rPr>
+        <w:t>may</w:t>
+      </w:r>
+      <w:r>
+        <w:rPr>
+          <w:rFonts w:ascii="Arial" w:hAnsi="Arial" w:cs="Arial"/>
+          <w:sz w:val="24"/>
+          <w:szCs w:val="24"/>
+        </w:rPr>
+        <w:t xml:space="preserve"> be incorporated </w:t>
+      </w:r>
+      <w:r>
+        <w:rPr>
+          <w:rFonts w:ascii="Arial" w:hAnsi="Arial" w:cs="Arial"/>
+          <w:sz w:val="24"/>
+          <w:szCs w:val="24"/>
+        </w:rPr>
+        <w:t>in the future</w:t>
+      </w:r>
+      <w:r>
+        <w:rPr>
+          <w:rFonts w:ascii="Arial" w:hAnsi="Arial" w:cs="Arial"/>
+          <w:sz w:val="24"/>
+          <w:szCs w:val="24"/>
+        </w:rPr>
+        <w:t>,</w:t>
+      </w:r>
+      <w:r>
+        <w:rPr>
+          <w:rFonts w:ascii="Arial" w:hAnsi="Arial" w:cs="Arial"/>
+          <w:sz w:val="24"/>
+          <w:szCs w:val="24"/>
+        </w:rPr>
+        <w:t xml:space="preserve"> </w:t>
+      </w:r>
+      <w:r>
+        <w:rPr>
+          <w:rFonts w:ascii="Arial" w:hAnsi="Arial" w:cs="Arial"/>
+          <w:sz w:val="24"/>
+          <w:szCs w:val="24"/>
+        </w:rPr>
+        <w:t>depending on interest.</w:t>
       </w:r>
     </w:p>
     <w:p>
@@ -2266,51 +2511,826 @@
           <w:sz w:val="24"/>
           <w:szCs w:val="24"/>
         </w:rPr>
-        <w:t>In the telescope set up,</w:t>
-      </w:r>
-      <w:r>
-        <w:rPr>
-          <w:rFonts w:ascii="Arial" w:hAnsi="Arial" w:cs="Arial"/>
-          <w:sz w:val="24"/>
-          <w:szCs w:val="24"/>
-        </w:rPr>
-        <w:t xml:space="preserve"> “Always keep telescope crosshairs visible on star chart” </w:t>
-      </w:r>
-      <w:r>
-        <w:rPr>
-          <w:rFonts w:ascii="Arial" w:hAnsi="Arial" w:cs="Arial"/>
-          <w:sz w:val="24"/>
-          <w:szCs w:val="24"/>
-        </w:rPr>
-        <w:t>must</w:t>
-      </w:r>
-      <w:r>
-        <w:rPr>
-          <w:rFonts w:ascii="Arial" w:hAnsi="Arial" w:cs="Arial"/>
-          <w:sz w:val="24"/>
-          <w:szCs w:val="24"/>
-        </w:rPr>
-        <w:t xml:space="preserve"> be set to “Yes”.</w:t>
-      </w:r>
-      <w:r>
-        <w:rPr>
-          <w:rFonts w:ascii="Arial" w:hAnsi="Arial" w:cs="Arial"/>
-          <w:sz w:val="24"/>
-          <w:szCs w:val="24"/>
-        </w:rPr>
-        <w:t xml:space="preserve">  If not, the star selection </w:t>
-      </w:r>
-      <w:r>
-        <w:rPr>
-          <w:rFonts w:ascii="Arial" w:hAnsi="Arial" w:cs="Arial"/>
-          <w:sz w:val="24"/>
-          <w:szCs w:val="24"/>
-        </w:rPr>
-        <w:t>search might not be so local.</w:t>
+        <w:t xml:space="preserve">AtGuider2 has been tested </w:t>
+      </w:r>
+      <w:r>
+        <w:rPr>
+          <w:rFonts w:ascii="Arial" w:hAnsi="Arial" w:cs="Arial"/>
+          <w:sz w:val="24"/>
+          <w:szCs w:val="24"/>
+        </w:rPr>
+        <w:t xml:space="preserve">with </w:t>
+      </w:r>
+      <w:r>
+        <w:rPr>
+          <w:rFonts w:ascii="Arial" w:hAnsi="Arial" w:cs="Arial"/>
+          <w:sz w:val="24"/>
+          <w:szCs w:val="24"/>
+        </w:rPr>
+        <w:t xml:space="preserve">the </w:t>
+      </w:r>
+      <w:r>
+        <w:rPr>
+          <w:rFonts w:ascii="Arial" w:hAnsi="Arial" w:cs="Arial"/>
+          <w:sz w:val="24"/>
+          <w:szCs w:val="24"/>
+        </w:rPr>
+        <w:t xml:space="preserve">TSX </w:t>
+      </w:r>
+      <w:r>
+        <w:rPr>
+          <w:rFonts w:ascii="Arial" w:hAnsi="Arial" w:cs="Arial"/>
+          <w:sz w:val="24"/>
+          <w:szCs w:val="24"/>
+        </w:rPr>
+        <w:t>simulators,</w:t>
+      </w:r>
+      <w:r>
+        <w:rPr>
+          <w:rFonts w:ascii="Arial" w:hAnsi="Arial" w:cs="Arial"/>
+          <w:sz w:val="24"/>
+          <w:szCs w:val="24"/>
+        </w:rPr>
+        <w:t xml:space="preserve"> and</w:t>
+      </w:r>
+      <w:r>
+        <w:rPr>
+          <w:rFonts w:ascii="Arial" w:hAnsi="Arial" w:cs="Arial"/>
+          <w:sz w:val="24"/>
+          <w:szCs w:val="24"/>
+        </w:rPr>
+        <w:t xml:space="preserve"> on </w:t>
+      </w:r>
+      <w:r>
+        <w:rPr>
+          <w:rFonts w:ascii="Arial" w:hAnsi="Arial" w:cs="Arial"/>
+          <w:sz w:val="24"/>
+          <w:szCs w:val="24"/>
+        </w:rPr>
+        <w:t xml:space="preserve">a </w:t>
+      </w:r>
+      <w:r>
+        <w:rPr>
+          <w:rFonts w:ascii="Arial" w:hAnsi="Arial" w:cs="Arial"/>
+          <w:sz w:val="24"/>
+          <w:szCs w:val="24"/>
+        </w:rPr>
+        <w:t>non-rotating</w:t>
+      </w:r>
+      <w:r>
+        <w:rPr>
+          <w:rFonts w:ascii="Arial" w:hAnsi="Arial" w:cs="Arial"/>
+          <w:sz w:val="24"/>
+          <w:szCs w:val="24"/>
+        </w:rPr>
+        <w:t xml:space="preserve"> </w:t>
+      </w:r>
+      <w:r>
+        <w:rPr>
+          <w:rFonts w:ascii="Arial" w:hAnsi="Arial" w:cs="Arial"/>
+          <w:sz w:val="24"/>
+          <w:szCs w:val="24"/>
+        </w:rPr>
+        <w:t xml:space="preserve">and </w:t>
+      </w:r>
+      <w:r>
+        <w:rPr>
+          <w:rFonts w:ascii="Arial" w:hAnsi="Arial" w:cs="Arial"/>
+          <w:sz w:val="24"/>
+          <w:szCs w:val="24"/>
+        </w:rPr>
+        <w:t xml:space="preserve">on </w:t>
+      </w:r>
+      <w:r>
+        <w:rPr>
+          <w:rFonts w:ascii="Arial" w:hAnsi="Arial" w:cs="Arial"/>
+          <w:sz w:val="24"/>
+          <w:szCs w:val="24"/>
+        </w:rPr>
+        <w:t>a rotati</w:t>
+      </w:r>
+      <w:r>
+        <w:rPr>
+          <w:rFonts w:ascii="Arial" w:hAnsi="Arial" w:cs="Arial"/>
+          <w:sz w:val="24"/>
+          <w:szCs w:val="24"/>
+        </w:rPr>
+        <w:t>ng</w:t>
+      </w:r>
+      <w:r>
+        <w:rPr>
+          <w:rFonts w:ascii="Arial" w:hAnsi="Arial" w:cs="Arial"/>
+          <w:sz w:val="24"/>
+          <w:szCs w:val="24"/>
+        </w:rPr>
+        <w:t xml:space="preserve"> imaging s</w:t>
+      </w:r>
+      <w:r>
+        <w:rPr>
+          <w:rFonts w:ascii="Arial" w:hAnsi="Arial" w:cs="Arial"/>
+          <w:sz w:val="24"/>
+          <w:szCs w:val="24"/>
+        </w:rPr>
+        <w:t>tack</w:t>
+      </w:r>
+      <w:r>
+        <w:rPr>
+          <w:rFonts w:ascii="Arial" w:hAnsi="Arial" w:cs="Arial"/>
+          <w:sz w:val="24"/>
+          <w:szCs w:val="24"/>
+        </w:rPr>
+        <w:t>.  Th</w:t>
+      </w:r>
+      <w:r>
+        <w:rPr>
+          <w:rFonts w:ascii="Arial" w:hAnsi="Arial" w:cs="Arial"/>
+          <w:sz w:val="24"/>
+          <w:szCs w:val="24"/>
+        </w:rPr>
+        <w:t xml:space="preserve">e latter </w:t>
+      </w:r>
+      <w:r>
+        <w:rPr>
+          <w:rFonts w:ascii="Arial" w:hAnsi="Arial" w:cs="Arial"/>
+          <w:sz w:val="24"/>
+          <w:szCs w:val="24"/>
+        </w:rPr>
+        <w:t>were</w:t>
+      </w:r>
+      <w:r>
+        <w:rPr>
+          <w:rFonts w:ascii="Arial" w:hAnsi="Arial" w:cs="Arial"/>
+          <w:sz w:val="24"/>
+          <w:szCs w:val="24"/>
+        </w:rPr>
+        <w:t xml:space="preserve"> mounted </w:t>
+      </w:r>
+      <w:r>
+        <w:rPr>
+          <w:rFonts w:ascii="Arial" w:hAnsi="Arial" w:cs="Arial"/>
+          <w:sz w:val="24"/>
+          <w:szCs w:val="24"/>
+        </w:rPr>
+        <w:t>on</w:t>
+      </w:r>
+      <w:r>
+        <w:rPr>
+          <w:rFonts w:ascii="Arial" w:hAnsi="Arial" w:cs="Arial"/>
+          <w:sz w:val="24"/>
+          <w:szCs w:val="24"/>
+        </w:rPr>
+        <w:t xml:space="preserve"> a </w:t>
+      </w:r>
+      <w:proofErr w:type="spellStart"/>
+      <w:r>
+        <w:rPr>
+          <w:rFonts w:ascii="Arial" w:hAnsi="Arial" w:cs="Arial"/>
+          <w:sz w:val="24"/>
+          <w:szCs w:val="24"/>
+        </w:rPr>
+        <w:t>MyT</w:t>
+      </w:r>
+      <w:proofErr w:type="spellEnd"/>
+      <w:r>
+        <w:rPr>
+          <w:rFonts w:ascii="Arial" w:hAnsi="Arial" w:cs="Arial"/>
+          <w:sz w:val="24"/>
+          <w:szCs w:val="24"/>
+        </w:rPr>
+        <w:t xml:space="preserve"> and MX+ respectively and</w:t>
+      </w:r>
+      <w:r>
+        <w:rPr>
+          <w:rFonts w:ascii="Arial" w:hAnsi="Arial" w:cs="Arial"/>
+          <w:sz w:val="24"/>
+          <w:szCs w:val="24"/>
+        </w:rPr>
+        <w:t xml:space="preserve"> </w:t>
+      </w:r>
+      <w:r>
+        <w:rPr>
+          <w:rFonts w:ascii="Arial" w:hAnsi="Arial" w:cs="Arial"/>
+          <w:sz w:val="24"/>
+          <w:szCs w:val="24"/>
+        </w:rPr>
+        <w:t>u</w:t>
+      </w:r>
+      <w:r>
+        <w:rPr>
+          <w:rFonts w:ascii="Arial" w:hAnsi="Arial" w:cs="Arial"/>
+          <w:sz w:val="24"/>
+          <w:szCs w:val="24"/>
+        </w:rPr>
+        <w:t>s</w:t>
+      </w:r>
+      <w:r>
+        <w:rPr>
+          <w:rFonts w:ascii="Arial" w:hAnsi="Arial" w:cs="Arial"/>
+          <w:sz w:val="24"/>
+          <w:szCs w:val="24"/>
+        </w:rPr>
+        <w:t>e</w:t>
+      </w:r>
+      <w:r>
+        <w:rPr>
+          <w:rFonts w:ascii="Arial" w:hAnsi="Arial" w:cs="Arial"/>
+          <w:sz w:val="24"/>
+          <w:szCs w:val="24"/>
+        </w:rPr>
+        <w:t>d</w:t>
+      </w:r>
+      <w:r>
+        <w:rPr>
+          <w:rFonts w:ascii="Arial" w:hAnsi="Arial" w:cs="Arial"/>
+          <w:sz w:val="24"/>
+          <w:szCs w:val="24"/>
+        </w:rPr>
+        <w:t xml:space="preserve"> Direct </w:t>
+      </w:r>
+      <w:r>
+        <w:rPr>
+          <w:rFonts w:ascii="Arial" w:hAnsi="Arial" w:cs="Arial"/>
+          <w:sz w:val="24"/>
+          <w:szCs w:val="24"/>
+        </w:rPr>
+        <w:t>drive for guiding</w:t>
+      </w:r>
+      <w:r>
+        <w:rPr>
+          <w:rFonts w:ascii="Arial" w:hAnsi="Arial" w:cs="Arial"/>
+          <w:sz w:val="24"/>
+          <w:szCs w:val="24"/>
+        </w:rPr>
+        <w:t xml:space="preserve"> through off-axis guide cameras</w:t>
+      </w:r>
+      <w:r>
+        <w:rPr>
+          <w:rFonts w:ascii="Arial" w:hAnsi="Arial" w:cs="Arial"/>
+          <w:sz w:val="24"/>
+          <w:szCs w:val="24"/>
+        </w:rPr>
+        <w:t xml:space="preserve"> (STX and STI).  </w:t>
+      </w:r>
+      <w:r>
+        <w:rPr>
+          <w:rFonts w:ascii="Arial" w:hAnsi="Arial" w:cs="Arial"/>
+          <w:sz w:val="24"/>
+          <w:szCs w:val="24"/>
+        </w:rPr>
+        <w:t>Things could be different on different systems</w:t>
+      </w:r>
+      <w:r>
+        <w:rPr>
+          <w:rFonts w:ascii="Arial" w:hAnsi="Arial" w:cs="Arial"/>
+          <w:sz w:val="24"/>
+          <w:szCs w:val="24"/>
+        </w:rPr>
+        <w:t xml:space="preserve"> – SB simulators, for instance, are oblivious to side-of-pier </w:t>
+      </w:r>
+      <w:r>
+        <w:rPr>
+          <w:rFonts w:ascii="Arial" w:hAnsi="Arial" w:cs="Arial"/>
+          <w:sz w:val="24"/>
+          <w:szCs w:val="24"/>
+        </w:rPr>
+        <w:t>geometries</w:t>
+      </w:r>
+      <w:r>
+        <w:rPr>
+          <w:rFonts w:ascii="Arial" w:hAnsi="Arial" w:cs="Arial"/>
+          <w:sz w:val="24"/>
+          <w:szCs w:val="24"/>
+        </w:rPr>
+        <w:t>.</w:t>
+      </w:r>
+      <w:r>
+        <w:rPr>
+          <w:rFonts w:ascii="Arial" w:hAnsi="Arial" w:cs="Arial"/>
+          <w:sz w:val="24"/>
+          <w:szCs w:val="24"/>
+        </w:rPr>
+        <w:t xml:space="preserve">  </w:t>
+      </w:r>
+      <w:r>
+        <w:rPr>
+          <w:rFonts w:ascii="Arial" w:hAnsi="Arial" w:cs="Arial"/>
+          <w:sz w:val="24"/>
+          <w:szCs w:val="24"/>
+        </w:rPr>
+        <w:t xml:space="preserve">I’ve done my best to note </w:t>
+      </w:r>
+      <w:r>
+        <w:rPr>
+          <w:rFonts w:ascii="Arial" w:hAnsi="Arial" w:cs="Arial"/>
+          <w:sz w:val="24"/>
+          <w:szCs w:val="24"/>
+        </w:rPr>
+        <w:lastRenderedPageBreak/>
+        <w:t xml:space="preserve">those things that must be configured but I </w:t>
+      </w:r>
+      <w:r>
+        <w:rPr>
+          <w:rFonts w:ascii="Arial" w:hAnsi="Arial" w:cs="Arial"/>
+          <w:sz w:val="24"/>
+          <w:szCs w:val="24"/>
+        </w:rPr>
+        <w:t>certainly could</w:t>
+      </w:r>
+      <w:r>
+        <w:rPr>
+          <w:rFonts w:ascii="Arial" w:hAnsi="Arial" w:cs="Arial"/>
+          <w:sz w:val="24"/>
+          <w:szCs w:val="24"/>
+        </w:rPr>
+        <w:t xml:space="preserve"> have missed something</w:t>
+      </w:r>
+      <w:r>
+        <w:rPr>
+          <w:rFonts w:ascii="Arial" w:hAnsi="Arial" w:cs="Arial"/>
+          <w:sz w:val="24"/>
+          <w:szCs w:val="24"/>
+        </w:rPr>
+        <w:t xml:space="preserve"> </w:t>
+      </w:r>
+      <w:r>
+        <w:rPr>
+          <w:rFonts w:ascii="Arial" w:hAnsi="Arial" w:cs="Arial"/>
+          <w:sz w:val="24"/>
+          <w:szCs w:val="24"/>
+        </w:rPr>
+        <w:t xml:space="preserve">important </w:t>
+      </w:r>
+      <w:r>
+        <w:rPr>
+          <w:rFonts w:ascii="Arial" w:hAnsi="Arial" w:cs="Arial"/>
+          <w:sz w:val="24"/>
+          <w:szCs w:val="24"/>
+        </w:rPr>
+        <w:t xml:space="preserve">that </w:t>
+      </w:r>
+      <w:r>
+        <w:rPr>
+          <w:rFonts w:ascii="Arial" w:hAnsi="Arial" w:cs="Arial"/>
+          <w:sz w:val="24"/>
+          <w:szCs w:val="24"/>
+        </w:rPr>
+        <w:t>I</w:t>
+      </w:r>
+      <w:r>
+        <w:rPr>
+          <w:rFonts w:ascii="Arial" w:hAnsi="Arial" w:cs="Arial"/>
+          <w:sz w:val="24"/>
+          <w:szCs w:val="24"/>
+        </w:rPr>
+        <w:t xml:space="preserve"> </w:t>
+      </w:r>
+      <w:r>
+        <w:rPr>
+          <w:rFonts w:ascii="Arial" w:hAnsi="Arial" w:cs="Arial"/>
+          <w:sz w:val="24"/>
+          <w:szCs w:val="24"/>
+        </w:rPr>
+        <w:t>insentiently</w:t>
+      </w:r>
+      <w:r>
+        <w:rPr>
+          <w:rFonts w:ascii="Arial" w:hAnsi="Arial" w:cs="Arial"/>
+          <w:sz w:val="24"/>
+          <w:szCs w:val="24"/>
+        </w:rPr>
+        <w:t xml:space="preserve"> </w:t>
+      </w:r>
+      <w:r>
+        <w:rPr>
+          <w:rFonts w:ascii="Arial" w:hAnsi="Arial" w:cs="Arial"/>
+          <w:sz w:val="24"/>
+          <w:szCs w:val="24"/>
+        </w:rPr>
+        <w:t>configure</w:t>
+      </w:r>
+      <w:r>
+        <w:rPr>
+          <w:rFonts w:ascii="Arial" w:hAnsi="Arial" w:cs="Arial"/>
+          <w:sz w:val="24"/>
+          <w:szCs w:val="24"/>
+        </w:rPr>
+        <w:t xml:space="preserve"> on my </w:t>
+      </w:r>
+      <w:proofErr w:type="gramStart"/>
+      <w:r>
+        <w:rPr>
+          <w:rFonts w:ascii="Arial" w:hAnsi="Arial" w:cs="Arial"/>
+          <w:sz w:val="24"/>
+          <w:szCs w:val="24"/>
+        </w:rPr>
+        <w:t>systems</w:t>
+      </w:r>
+      <w:proofErr w:type="gramEnd"/>
+      <w:r>
+        <w:rPr>
+          <w:rFonts w:ascii="Arial" w:hAnsi="Arial" w:cs="Arial"/>
+          <w:sz w:val="24"/>
+          <w:szCs w:val="24"/>
+        </w:rPr>
+        <w:t xml:space="preserve"> but others</w:t>
+      </w:r>
+      <w:r>
+        <w:rPr>
+          <w:rFonts w:ascii="Arial" w:hAnsi="Arial" w:cs="Arial"/>
+          <w:sz w:val="24"/>
+          <w:szCs w:val="24"/>
+        </w:rPr>
+        <w:t xml:space="preserve"> </w:t>
+      </w:r>
+      <w:r>
+        <w:rPr>
+          <w:rFonts w:ascii="Arial" w:hAnsi="Arial" w:cs="Arial"/>
+          <w:sz w:val="24"/>
+          <w:szCs w:val="24"/>
+        </w:rPr>
+        <w:t>may</w:t>
+      </w:r>
+      <w:r>
+        <w:rPr>
+          <w:rFonts w:ascii="Arial" w:hAnsi="Arial" w:cs="Arial"/>
+          <w:sz w:val="24"/>
+          <w:szCs w:val="24"/>
+        </w:rPr>
+        <w:t xml:space="preserve"> not</w:t>
+      </w:r>
+      <w:r>
+        <w:rPr>
+          <w:rFonts w:ascii="Arial" w:hAnsi="Arial" w:cs="Arial"/>
+          <w:sz w:val="24"/>
+          <w:szCs w:val="24"/>
+        </w:rPr>
+        <w:t xml:space="preserve">.  </w:t>
+      </w:r>
+      <w:r>
+        <w:rPr>
+          <w:rFonts w:ascii="Arial" w:hAnsi="Arial" w:cs="Arial"/>
+          <w:sz w:val="24"/>
+          <w:szCs w:val="24"/>
+        </w:rPr>
+        <w:t>Me culpa</w:t>
+      </w:r>
+      <w:r>
+        <w:rPr>
+          <w:rFonts w:ascii="Arial" w:hAnsi="Arial" w:cs="Arial"/>
+          <w:sz w:val="24"/>
+          <w:szCs w:val="24"/>
+        </w:rPr>
+        <w:t xml:space="preserve"> </w:t>
+      </w:r>
+      <w:r>
+        <w:rPr>
+          <w:rFonts w:ascii="Arial" w:hAnsi="Arial" w:cs="Arial"/>
+          <w:sz w:val="24"/>
+          <w:szCs w:val="24"/>
+        </w:rPr>
+        <w:t>prae</w:t>
+      </w:r>
+      <w:r>
+        <w:rPr>
+          <w:rFonts w:ascii="Arial" w:hAnsi="Arial" w:cs="Arial"/>
+          <w:sz w:val="24"/>
+          <w:szCs w:val="24"/>
+        </w:rPr>
+        <w:t>.</w:t>
       </w:r>
     </w:p>
     <w:p>
       <w:pPr>
+        <w:pStyle w:val="ListParagraph"/>
+        <w:numPr>
+          <w:ilvl w:val="0"/>
+          <w:numId w:val="2"/>
+        </w:numPr>
+        <w:rPr>
+          <w:rFonts w:ascii="Arial" w:hAnsi="Arial" w:cs="Arial"/>
+          <w:sz w:val="24"/>
+          <w:szCs w:val="24"/>
+        </w:rPr>
+      </w:pPr>
+      <w:r>
+        <w:rPr>
+          <w:rFonts w:ascii="Arial" w:hAnsi="Arial" w:cs="Arial"/>
+          <w:sz w:val="24"/>
+          <w:szCs w:val="24"/>
+        </w:rPr>
+        <w:t>In this version</w:t>
+      </w:r>
+      <w:r>
+        <w:rPr>
+          <w:rFonts w:ascii="Arial" w:hAnsi="Arial" w:cs="Arial"/>
+          <w:sz w:val="24"/>
+          <w:szCs w:val="24"/>
+        </w:rPr>
+        <w:t xml:space="preserve">, </w:t>
+      </w:r>
+      <w:r>
+        <w:rPr>
+          <w:rFonts w:ascii="Arial" w:hAnsi="Arial" w:cs="Arial"/>
+          <w:sz w:val="24"/>
+          <w:szCs w:val="24"/>
+        </w:rPr>
+        <w:t xml:space="preserve">AtGuider2 does not </w:t>
+      </w:r>
+      <w:r>
+        <w:rPr>
+          <w:rFonts w:ascii="Arial" w:hAnsi="Arial" w:cs="Arial"/>
+          <w:sz w:val="24"/>
+          <w:szCs w:val="24"/>
+        </w:rPr>
+        <w:t xml:space="preserve">try to </w:t>
+      </w:r>
+      <w:r>
+        <w:rPr>
+          <w:rFonts w:ascii="Arial" w:hAnsi="Arial" w:cs="Arial"/>
+          <w:sz w:val="24"/>
+          <w:szCs w:val="24"/>
+        </w:rPr>
+        <w:t xml:space="preserve">adjust </w:t>
+      </w:r>
+      <w:r>
+        <w:rPr>
+          <w:rFonts w:ascii="Arial" w:hAnsi="Arial" w:cs="Arial"/>
+          <w:sz w:val="24"/>
+          <w:szCs w:val="24"/>
+        </w:rPr>
+        <w:t xml:space="preserve">any of calibration set-up </w:t>
+      </w:r>
+      <w:r>
+        <w:rPr>
+          <w:rFonts w:ascii="Arial" w:hAnsi="Arial" w:cs="Arial"/>
+          <w:sz w:val="24"/>
+          <w:szCs w:val="24"/>
+        </w:rPr>
+        <w:t>parameters</w:t>
+      </w:r>
+      <w:r>
+        <w:rPr>
+          <w:rFonts w:ascii="Arial" w:hAnsi="Arial" w:cs="Arial"/>
+          <w:sz w:val="24"/>
+          <w:szCs w:val="24"/>
+        </w:rPr>
+        <w:t xml:space="preserve">.  If calibration is failing because of </w:t>
+      </w:r>
+      <w:r>
+        <w:rPr>
+          <w:rFonts w:ascii="Arial" w:hAnsi="Arial" w:cs="Arial"/>
+          <w:sz w:val="24"/>
+          <w:szCs w:val="24"/>
+        </w:rPr>
+        <w:t xml:space="preserve">insufficient movement, then increase the calibration time/distance in the set-up </w:t>
+      </w:r>
+      <w:r>
+        <w:rPr>
+          <w:rFonts w:ascii="Arial" w:hAnsi="Arial" w:cs="Arial"/>
+          <w:sz w:val="24"/>
+          <w:szCs w:val="24"/>
+        </w:rPr>
+        <w:t xml:space="preserve">(hot pixels </w:t>
+      </w:r>
+      <w:r>
+        <w:rPr>
+          <w:rFonts w:ascii="Arial" w:hAnsi="Arial" w:cs="Arial"/>
+          <w:sz w:val="24"/>
+          <w:szCs w:val="24"/>
+        </w:rPr>
+        <w:t>should</w:t>
+      </w:r>
+      <w:r>
+        <w:rPr>
+          <w:rFonts w:ascii="Arial" w:hAnsi="Arial" w:cs="Arial"/>
+          <w:sz w:val="24"/>
+          <w:szCs w:val="24"/>
+        </w:rPr>
+        <w:t xml:space="preserve"> rarely, if ever </w:t>
+      </w:r>
+      <w:r>
+        <w:rPr>
+          <w:rFonts w:ascii="Arial" w:hAnsi="Arial" w:cs="Arial"/>
+          <w:sz w:val="24"/>
+          <w:szCs w:val="24"/>
+        </w:rPr>
+        <w:t xml:space="preserve">be a problem </w:t>
+      </w:r>
+      <w:r>
+        <w:rPr>
+          <w:rFonts w:ascii="Arial" w:hAnsi="Arial" w:cs="Arial"/>
+          <w:sz w:val="24"/>
+          <w:szCs w:val="24"/>
+        </w:rPr>
+        <w:t xml:space="preserve">when targeting stars this bright).  If the calibration is failing because of too much movement, then cut down on the calibration time/distance.  </w:t>
+      </w:r>
+    </w:p>
+    <w:p>
+      <w:pPr>
+        <w:pStyle w:val="ListParagraph"/>
+        <w:numPr>
+          <w:ilvl w:val="0"/>
+          <w:numId w:val="2"/>
+        </w:numPr>
+        <w:rPr>
+          <w:rFonts w:ascii="Arial" w:hAnsi="Arial" w:cs="Arial"/>
+          <w:sz w:val="24"/>
+          <w:szCs w:val="24"/>
+        </w:rPr>
+      </w:pPr>
+      <w:r>
+        <w:rPr>
+          <w:rFonts w:ascii="Arial" w:hAnsi="Arial" w:cs="Arial"/>
+          <w:sz w:val="24"/>
+          <w:szCs w:val="24"/>
+        </w:rPr>
+        <w:t>In the telescope set up,</w:t>
+      </w:r>
+      <w:r>
+        <w:rPr>
+          <w:rFonts w:ascii="Arial" w:hAnsi="Arial" w:cs="Arial"/>
+          <w:sz w:val="24"/>
+          <w:szCs w:val="24"/>
+        </w:rPr>
+        <w:t xml:space="preserve"> “Always keep telescope crosshairs visible on star chart” </w:t>
+      </w:r>
+      <w:r>
+        <w:rPr>
+          <w:rFonts w:ascii="Arial" w:hAnsi="Arial" w:cs="Arial"/>
+          <w:sz w:val="24"/>
+          <w:szCs w:val="24"/>
+        </w:rPr>
+        <w:t>must</w:t>
+      </w:r>
+      <w:r>
+        <w:rPr>
+          <w:rFonts w:ascii="Arial" w:hAnsi="Arial" w:cs="Arial"/>
+          <w:sz w:val="24"/>
+          <w:szCs w:val="24"/>
+        </w:rPr>
+        <w:t xml:space="preserve"> be set to “Yes”.</w:t>
+      </w:r>
+      <w:r>
+        <w:rPr>
+          <w:rFonts w:ascii="Arial" w:hAnsi="Arial" w:cs="Arial"/>
+          <w:sz w:val="24"/>
+          <w:szCs w:val="24"/>
+        </w:rPr>
+        <w:t xml:space="preserve">  If not, the star selection </w:t>
+      </w:r>
+      <w:r>
+        <w:rPr>
+          <w:rFonts w:ascii="Arial" w:hAnsi="Arial" w:cs="Arial"/>
+          <w:sz w:val="24"/>
+          <w:szCs w:val="24"/>
+        </w:rPr>
+        <w:t>search might not be so local.</w:t>
+      </w:r>
+    </w:p>
+    <w:p>
+      <w:pPr>
+        <w:pStyle w:val="ListParagraph"/>
+        <w:numPr>
+          <w:ilvl w:val="0"/>
+          <w:numId w:val="2"/>
+        </w:numPr>
+        <w:rPr>
+          <w:rFonts w:ascii="Arial" w:hAnsi="Arial" w:cs="Arial"/>
+          <w:sz w:val="24"/>
+          <w:szCs w:val="24"/>
+        </w:rPr>
+      </w:pPr>
+      <w:r>
+        <w:rPr>
+          <w:rFonts w:ascii="Arial" w:hAnsi="Arial" w:cs="Arial"/>
+          <w:sz w:val="24"/>
+          <w:szCs w:val="24"/>
+        </w:rPr>
+        <w:t xml:space="preserve">For the FOVI to </w:t>
+      </w:r>
+      <w:r>
+        <w:rPr>
+          <w:rFonts w:ascii="Arial" w:hAnsi="Arial" w:cs="Arial"/>
+          <w:sz w:val="24"/>
+          <w:szCs w:val="24"/>
+        </w:rPr>
+        <w:t>position</w:t>
+      </w:r>
+      <w:r>
+        <w:rPr>
+          <w:rFonts w:ascii="Arial" w:hAnsi="Arial" w:cs="Arial"/>
+          <w:sz w:val="24"/>
+          <w:szCs w:val="24"/>
+        </w:rPr>
+        <w:t xml:space="preserve"> correctly on the star chart, the option “</w:t>
+      </w:r>
+      <w:r>
+        <w:rPr>
+          <w:rFonts w:ascii="Arial" w:hAnsi="Arial" w:cs="Arial"/>
+          <w:sz w:val="24"/>
+          <w:szCs w:val="24"/>
+        </w:rPr>
+        <w:t xml:space="preserve">Rotate FOVI’s to computed position angle” </w:t>
+      </w:r>
+      <w:r>
+        <w:rPr>
+          <w:rFonts w:ascii="Arial" w:hAnsi="Arial" w:cs="Arial"/>
+          <w:sz w:val="24"/>
+          <w:szCs w:val="24"/>
+        </w:rPr>
+        <w:t>must be checked.  This option is found at</w:t>
+      </w:r>
+      <w:r>
+        <w:rPr>
+          <w:rFonts w:ascii="Arial" w:hAnsi="Arial" w:cs="Arial"/>
+          <w:sz w:val="24"/>
+          <w:szCs w:val="24"/>
+        </w:rPr>
+        <w:t xml:space="preserve">: </w:t>
+      </w:r>
+      <w:r>
+        <w:rPr>
+          <w:rFonts w:ascii="Arial" w:hAnsi="Arial" w:cs="Arial"/>
+          <w:sz w:val="24"/>
+          <w:szCs w:val="24"/>
+        </w:rPr>
+        <w:t>Tools</w:t>
+      </w:r>
+      <w:r>
+        <w:rPr>
+          <w:rFonts w:ascii="Arial" w:hAnsi="Arial" w:cs="Arial"/>
+          <w:sz w:val="24"/>
+          <w:szCs w:val="24"/>
+        </w:rPr>
+        <w:t xml:space="preserve"> menu -&gt;</w:t>
+      </w:r>
+      <w:r>
+        <w:rPr>
+          <w:rFonts w:ascii="Arial" w:hAnsi="Arial" w:cs="Arial"/>
+          <w:sz w:val="24"/>
+          <w:szCs w:val="24"/>
+        </w:rPr>
+        <w:t xml:space="preserve"> Image Link </w:t>
+      </w:r>
+      <w:r>
+        <w:rPr>
+          <w:rFonts w:ascii="Arial" w:hAnsi="Arial" w:cs="Arial"/>
+          <w:sz w:val="24"/>
+          <w:szCs w:val="24"/>
+        </w:rPr>
+        <w:t>-&gt;</w:t>
+      </w:r>
+      <w:r>
+        <w:rPr>
+          <w:rFonts w:ascii="Arial" w:hAnsi="Arial" w:cs="Arial"/>
+          <w:sz w:val="24"/>
+          <w:szCs w:val="24"/>
+        </w:rPr>
+        <w:t xml:space="preserve"> </w:t>
+      </w:r>
+      <w:r>
+        <w:rPr>
+          <w:rFonts w:ascii="Arial" w:hAnsi="Arial" w:cs="Arial"/>
+          <w:sz w:val="24"/>
+          <w:szCs w:val="24"/>
+        </w:rPr>
+        <w:t>FOVI Options</w:t>
+      </w:r>
+      <w:r>
+        <w:rPr>
+          <w:rFonts w:ascii="Arial" w:hAnsi="Arial" w:cs="Arial"/>
+          <w:sz w:val="24"/>
+          <w:szCs w:val="24"/>
+        </w:rPr>
+        <w:t>”</w:t>
+      </w:r>
+      <w:r>
+        <w:rPr>
+          <w:rFonts w:ascii="Arial" w:hAnsi="Arial" w:cs="Arial"/>
+          <w:sz w:val="24"/>
+          <w:szCs w:val="24"/>
+        </w:rPr>
+        <w:t xml:space="preserve">.  In addition, if using a rotator, </w:t>
+      </w:r>
+      <w:r>
+        <w:rPr>
+          <w:rFonts w:ascii="Arial" w:hAnsi="Arial" w:cs="Arial"/>
+          <w:sz w:val="24"/>
+          <w:szCs w:val="24"/>
+        </w:rPr>
+        <w:t xml:space="preserve">the “Link FOV to Rotator” configuration must be set in </w:t>
+      </w:r>
+      <w:r>
+        <w:rPr>
+          <w:rFonts w:ascii="Arial" w:hAnsi="Arial" w:cs="Arial"/>
+          <w:sz w:val="24"/>
+          <w:szCs w:val="24"/>
+        </w:rPr>
+        <w:t>the FOVI set up.</w:t>
+      </w:r>
+    </w:p>
+    <w:p>
+      <w:pPr>
         <w:keepNext/>
         <w:keepLines/>
         <w:rPr>
@@ -2359,7 +3379,23 @@
           <w:sz w:val="24"/>
           <w:szCs w:val="24"/>
         </w:rPr>
-        <w:t xml:space="preserve"> is a Windows </w:t>
+        <w:t xml:space="preserve"> is a</w:t>
+      </w:r>
+      <w:r>
+        <w:rPr>
+          <w:rFonts w:ascii="Arial" w:eastAsia="Arial" w:hAnsi="Arial" w:cs="Arial"/>
+          <w:sz w:val="24"/>
+          <w:szCs w:val="24"/>
+        </w:rPr>
+        <w:t>n uncertified</w:t>
+      </w:r>
+      <w:r>
+        <w:rPr>
+          <w:rFonts w:ascii="Arial" w:eastAsia="Arial" w:hAnsi="Arial" w:cs="Arial"/>
+          <w:sz w:val="24"/>
+          <w:szCs w:val="24"/>
+        </w:rPr>
+        <w:t xml:space="preserve"> Windows </w:t>
       </w:r>
       <w:r>
         <w:rPr>
@@ -2375,7 +3411,55 @@
           <w:sz w:val="24"/>
           <w:szCs w:val="24"/>
         </w:rPr>
-        <w:t xml:space="preserve">, written in C#.  The application runs as an uncertified, standalone application under Windows 7, 8 and 10.  </w:t>
+        <w:t xml:space="preserve">, written in C#.  The application </w:t>
+      </w:r>
+      <w:r>
+        <w:rPr>
+          <w:rFonts w:ascii="Arial" w:eastAsia="Arial" w:hAnsi="Arial" w:cs="Arial"/>
+          <w:sz w:val="24"/>
+          <w:szCs w:val="24"/>
+        </w:rPr>
+        <w:t xml:space="preserve">has been tested under Windows 10 and should, in theory, </w:t>
+      </w:r>
+      <w:r>
+        <w:rPr>
+          <w:rFonts w:ascii="Arial" w:eastAsia="Arial" w:hAnsi="Arial" w:cs="Arial"/>
+          <w:sz w:val="24"/>
+          <w:szCs w:val="24"/>
+        </w:rPr>
+        <w:t>run</w:t>
+      </w:r>
+      <w:r>
+        <w:rPr>
+          <w:rFonts w:ascii="Arial" w:eastAsia="Arial" w:hAnsi="Arial" w:cs="Arial"/>
+          <w:sz w:val="24"/>
+          <w:szCs w:val="24"/>
+        </w:rPr>
+        <w:t xml:space="preserve"> </w:t>
+      </w:r>
+      <w:r>
+        <w:rPr>
+          <w:rFonts w:ascii="Arial" w:eastAsia="Arial" w:hAnsi="Arial" w:cs="Arial"/>
+          <w:sz w:val="24"/>
+          <w:szCs w:val="24"/>
+        </w:rPr>
+        <w:t>under Windows 7</w:t>
+      </w:r>
+      <w:r>
+        <w:rPr>
+          <w:rFonts w:ascii="Arial" w:eastAsia="Arial" w:hAnsi="Arial" w:cs="Arial"/>
+          <w:sz w:val="24"/>
+          <w:szCs w:val="24"/>
+        </w:rPr>
+        <w:t xml:space="preserve"> and </w:t>
+      </w:r>
+      <w:r>
+        <w:rPr>
+          <w:rFonts w:ascii="Arial" w:eastAsia="Arial" w:hAnsi="Arial" w:cs="Arial"/>
+          <w:sz w:val="24"/>
+          <w:szCs w:val="24"/>
+        </w:rPr>
+        <w:t>8.</w:t>
       </w:r>
     </w:p>
     <w:p>
@@ -2442,26 +3526,7 @@
           <w:sz w:val="24"/>
           <w:szCs w:val="24"/>
         </w:rPr>
-        <w:t>_</w:t>
-      </w:r>
-      <w:bookmarkStart w:id="0" w:name="_GoBack"/>
-      <w:bookmarkEnd w:id="0"/>
-      <w:r>
-        <w:rPr>
-          <w:rFonts w:ascii="Arial" w:eastAsia="Arial" w:hAnsi="Arial" w:cs="Arial"/>
-          <w:sz w:val="24"/>
-          <w:szCs w:val="24"/>
-        </w:rPr>
-        <w:t xml:space="preserve">Exe.zip and open. Run the "Setup" application.  Upon completion, an application icon will have been added to the start menu under </w:t>
-      </w:r>
-      <w:r>
-        <w:rPr>
-          <w:rFonts w:ascii="Arial" w:eastAsia="Arial" w:hAnsi="Arial" w:cs="Arial"/>
-          <w:sz w:val="24"/>
-          <w:szCs w:val="24"/>
-        </w:rPr>
-        <w:lastRenderedPageBreak/>
-        <w:t>"</w:t>
+        <w:t>_Exe.zip and open. Run the "Setup" application.  Upon completion, an application icon will have been added to the start menu under "</w:t>
       </w:r>
       <w:proofErr w:type="spellStart"/>
       <w:r>
@@ -2496,6 +3561,192 @@
           <w:szCs w:val="24"/>
         </w:rPr>
         <w:t>".  This application can be pinned to the Start if desired.</w:t>
+      </w:r>
+    </w:p>
+    <w:p>
+      <w:pPr>
+        <w:rPr>
+          <w:rFonts w:ascii="Arial" w:eastAsia="Arial" w:hAnsi="Arial" w:cs="Arial"/>
+          <w:b/>
+          <w:sz w:val="24"/>
+          <w:szCs w:val="24"/>
+        </w:rPr>
+      </w:pPr>
+      <w:r>
+        <w:rPr>
+          <w:rFonts w:ascii="Arial" w:eastAsia="Arial" w:hAnsi="Arial" w:cs="Arial"/>
+          <w:b/>
+          <w:sz w:val="24"/>
+          <w:szCs w:val="24"/>
+        </w:rPr>
+        <w:t>Source:</w:t>
+      </w:r>
+    </w:p>
+    <w:p>
+      <w:pPr>
+        <w:rPr>
+          <w:rFonts w:ascii="Arial" w:eastAsia="Arial" w:hAnsi="Arial" w:cs="Arial"/>
+          <w:sz w:val="24"/>
+          <w:szCs w:val="24"/>
+        </w:rPr>
+      </w:pPr>
+      <w:r>
+        <w:rPr>
+          <w:rFonts w:ascii="Arial" w:eastAsia="Arial" w:hAnsi="Arial" w:cs="Arial"/>
+          <w:sz w:val="24"/>
+          <w:szCs w:val="24"/>
+        </w:rPr>
+        <w:t xml:space="preserve">The </w:t>
+      </w:r>
+      <w:r>
+        <w:rPr>
+          <w:rFonts w:ascii="Arial" w:eastAsia="Arial" w:hAnsi="Arial" w:cs="Arial"/>
+          <w:sz w:val="24"/>
+          <w:szCs w:val="24"/>
+        </w:rPr>
+        <w:t xml:space="preserve">unlicensed </w:t>
+      </w:r>
+      <w:r>
+        <w:rPr>
+          <w:rFonts w:ascii="Arial" w:eastAsia="Arial" w:hAnsi="Arial" w:cs="Arial"/>
+          <w:sz w:val="24"/>
+          <w:szCs w:val="24"/>
+        </w:rPr>
+        <w:t xml:space="preserve">source code for this application is available on GitHub </w:t>
+      </w:r>
+      <w:r>
+        <w:rPr>
+          <w:rFonts w:ascii="Arial" w:eastAsia="Arial" w:hAnsi="Arial" w:cs="Arial"/>
+          <w:sz w:val="24"/>
+          <w:szCs w:val="24"/>
+        </w:rPr>
+        <w:t>at “</w:t>
+      </w:r>
+      <w:proofErr w:type="spellStart"/>
+      <w:r>
+        <w:rPr>
+          <w:rFonts w:ascii="Arial" w:eastAsia="Arial" w:hAnsi="Arial" w:cs="Arial"/>
+          <w:sz w:val="24"/>
+          <w:szCs w:val="24"/>
+        </w:rPr>
+        <w:t>rrskybox</w:t>
+      </w:r>
+      <w:proofErr w:type="spellEnd"/>
+      <w:r>
+        <w:rPr>
+          <w:rFonts w:ascii="Arial" w:eastAsia="Arial" w:hAnsi="Arial" w:cs="Arial"/>
+          <w:sz w:val="24"/>
+          <w:szCs w:val="24"/>
+        </w:rPr>
+        <w:t>/AtGuider2”</w:t>
+      </w:r>
+      <w:r>
+        <w:rPr>
+          <w:rFonts w:ascii="Arial" w:eastAsia="Arial" w:hAnsi="Arial" w:cs="Arial"/>
+          <w:sz w:val="24"/>
+          <w:szCs w:val="24"/>
+        </w:rPr>
+        <w:t xml:space="preserve"> </w:t>
+      </w:r>
+      <w:r>
+        <w:rPr>
+          <w:rFonts w:ascii="Arial" w:eastAsia="Arial" w:hAnsi="Arial" w:cs="Arial"/>
+          <w:sz w:val="24"/>
+          <w:szCs w:val="24"/>
+        </w:rPr>
+        <w:t>supported by</w:t>
+      </w:r>
+      <w:r>
+        <w:rPr>
+          <w:rFonts w:ascii="Arial" w:eastAsia="Arial" w:hAnsi="Arial" w:cs="Arial"/>
+          <w:sz w:val="24"/>
+          <w:szCs w:val="24"/>
+        </w:rPr>
+        <w:t xml:space="preserve"> </w:t>
+      </w:r>
+      <w:r>
+        <w:rPr>
+          <w:rFonts w:ascii="Arial" w:eastAsia="Arial" w:hAnsi="Arial" w:cs="Arial"/>
+          <w:sz w:val="24"/>
+          <w:szCs w:val="24"/>
+        </w:rPr>
+        <w:t>math library (</w:t>
+      </w:r>
+      <w:r>
+        <w:rPr>
+          <w:rFonts w:ascii="Arial" w:eastAsia="Arial" w:hAnsi="Arial" w:cs="Arial"/>
+          <w:sz w:val="24"/>
+          <w:szCs w:val="24"/>
+        </w:rPr>
+        <w:t>unlicensed</w:t>
+      </w:r>
+      <w:r>
+        <w:rPr>
+          <w:rFonts w:ascii="Arial" w:eastAsia="Arial" w:hAnsi="Arial" w:cs="Arial"/>
+          <w:sz w:val="24"/>
+          <w:szCs w:val="24"/>
+        </w:rPr>
+        <w:t>)</w:t>
+      </w:r>
+      <w:r>
+        <w:rPr>
+          <w:rFonts w:ascii="Arial" w:eastAsia="Arial" w:hAnsi="Arial" w:cs="Arial"/>
+          <w:sz w:val="24"/>
+          <w:szCs w:val="24"/>
+        </w:rPr>
+        <w:t xml:space="preserve"> source code </w:t>
+      </w:r>
+      <w:r>
+        <w:rPr>
+          <w:rFonts w:ascii="Arial" w:eastAsia="Arial" w:hAnsi="Arial" w:cs="Arial"/>
+          <w:sz w:val="24"/>
+          <w:szCs w:val="24"/>
+        </w:rPr>
+        <w:t>that is available on GitHub at “</w:t>
+      </w:r>
+      <w:proofErr w:type="spellStart"/>
+      <w:r>
+        <w:rPr>
+          <w:rFonts w:ascii="Arial" w:eastAsia="Arial" w:hAnsi="Arial" w:cs="Arial"/>
+          <w:sz w:val="24"/>
+          <w:szCs w:val="24"/>
+        </w:rPr>
+        <w:t>rrskybox</w:t>
+      </w:r>
+      <w:proofErr w:type="spellEnd"/>
+      <w:r>
+        <w:rPr>
+          <w:rFonts w:ascii="Arial" w:eastAsia="Arial" w:hAnsi="Arial" w:cs="Arial"/>
+          <w:sz w:val="24"/>
+          <w:szCs w:val="24"/>
+        </w:rPr>
+        <w:t>/</w:t>
+      </w:r>
+      <w:proofErr w:type="spellStart"/>
+      <w:r>
+        <w:rPr>
+          <w:rFonts w:ascii="Arial" w:eastAsia="Arial" w:hAnsi="Arial" w:cs="Arial"/>
+          <w:sz w:val="24"/>
+          <w:szCs w:val="24"/>
+        </w:rPr>
+        <w:t>AstroMath</w:t>
+      </w:r>
+      <w:proofErr w:type="spellEnd"/>
+      <w:r>
+        <w:rPr>
+          <w:rFonts w:ascii="Arial" w:eastAsia="Arial" w:hAnsi="Arial" w:cs="Arial"/>
+          <w:sz w:val="24"/>
+          <w:szCs w:val="24"/>
+        </w:rPr>
+        <w:t>”</w:t>
+      </w:r>
+      <w:r>
+        <w:rPr>
+          <w:rFonts w:ascii="Arial" w:eastAsia="Arial" w:hAnsi="Arial" w:cs="Arial"/>
+          <w:sz w:val="24"/>
+          <w:szCs w:val="24"/>
+        </w:rPr>
+        <w:t>.</w:t>
       </w:r>
     </w:p>
     <w:p>
@@ -2841,6 +4092,92 @@
       </w:pPr>
     </w:lvl>
   </w:abstractNum>
+  <w:abstractNum w:abstractNumId="3" w15:restartNumberingAfterBreak="0">
+    <w:nsid w:val="7CF50C85"/>
+    <w:multiLevelType w:val="hybridMultilevel"/>
+    <w:tmpl w:val="FDD21536"/>
+    <w:lvl w:ilvl="0" w:tplc="0409000F">
+      <w:start w:val="1"/>
+      <w:numFmt w:val="decimal"/>
+      <w:lvlText w:val="%1."/>
+      <w:lvlJc w:val="left"/>
+      <w:pPr>
+        <w:ind w:left="720" w:hanging="360"/>
+      </w:pPr>
+    </w:lvl>
+    <w:lvl w:ilvl="1" w:tplc="04090019" w:tentative="1">
+      <w:start w:val="1"/>
+      <w:numFmt w:val="lowerLetter"/>
+      <w:lvlText w:val="%2."/>
+      <w:lvlJc w:val="left"/>
+      <w:pPr>
+        <w:ind w:left="1440" w:hanging="360"/>
+      </w:pPr>
+    </w:lvl>
+    <w:lvl w:ilvl="2" w:tplc="0409001B" w:tentative="1">
+      <w:start w:val="1"/>
+      <w:numFmt w:val="lowerRoman"/>
+      <w:lvlText w:val="%3."/>
+      <w:lvlJc w:val="right"/>
+      <w:pPr>
+        <w:ind w:left="2160" w:hanging="180"/>
+      </w:pPr>
+    </w:lvl>
+    <w:lvl w:ilvl="3" w:tplc="0409000F" w:tentative="1">
+      <w:start w:val="1"/>
+      <w:numFmt w:val="decimal"/>
+      <w:lvlText w:val="%4."/>
+      <w:lvlJc w:val="left"/>
+      <w:pPr>
+        <w:ind w:left="2880" w:hanging="360"/>
+      </w:pPr>
+    </w:lvl>
+    <w:lvl w:ilvl="4" w:tplc="04090019" w:tentative="1">
+      <w:start w:val="1"/>
+      <w:numFmt w:val="lowerLetter"/>
+      <w:lvlText w:val="%5."/>
+      <w:lvlJc w:val="left"/>
+      <w:pPr>
+        <w:ind w:left="3600" w:hanging="360"/>
+      </w:pPr>
+    </w:lvl>
+    <w:lvl w:ilvl="5" w:tplc="0409001B" w:tentative="1">
+      <w:start w:val="1"/>
+      <w:numFmt w:val="lowerRoman"/>
+      <w:lvlText w:val="%6."/>
+      <w:lvlJc w:val="right"/>
+      <w:pPr>
+        <w:ind w:left="4320" w:hanging="180"/>
+      </w:pPr>
+    </w:lvl>
+    <w:lvl w:ilvl="6" w:tplc="0409000F" w:tentative="1">
+      <w:start w:val="1"/>
+      <w:numFmt w:val="decimal"/>
+      <w:lvlText w:val="%7."/>
+      <w:lvlJc w:val="left"/>
+      <w:pPr>
+        <w:ind w:left="5040" w:hanging="360"/>
+      </w:pPr>
+    </w:lvl>
+    <w:lvl w:ilvl="7" w:tplc="04090019" w:tentative="1">
+      <w:start w:val="1"/>
+      <w:numFmt w:val="lowerLetter"/>
+      <w:lvlText w:val="%8."/>
+      <w:lvlJc w:val="left"/>
+      <w:pPr>
+        <w:ind w:left="5760" w:hanging="360"/>
+      </w:pPr>
+    </w:lvl>
+    <w:lvl w:ilvl="8" w:tplc="0409001B" w:tentative="1">
+      <w:start w:val="1"/>
+      <w:numFmt w:val="lowerRoman"/>
+      <w:lvlText w:val="%9."/>
+      <w:lvlJc w:val="right"/>
+      <w:pPr>
+        <w:ind w:left="6480" w:hanging="180"/>
+      </w:pPr>
+    </w:lvl>
+  </w:abstractNum>
   <w:num w:numId="1">
     <w:abstractNumId w:val="0"/>
   </w:num>
@@ -2849,6 +4186,9 @@
   </w:num>
   <w:num w:numId="3">
     <w:abstractNumId w:val="1"/>
+  </w:num>
+  <w:num w:numId="4">
+    <w:abstractNumId w:val="3"/>
   </w:num>
 </w:numbering>
 </file>

</xml_diff>